<commit_message>
altered continuousmonitor.py updated final document
</commit_message>
<xml_diff>
--- a/documentation/Tinashe Gondwa H170192A - HIT400 - Final Documentation.docx
+++ b/documentation/Tinashe Gondwa H170192A - HIT400 - Final Documentation.docx
@@ -59,8 +59,6 @@
             </w:rPr>
             <w:t xml:space="preserve">Table of </w:t>
           </w:r>
-          <w:bookmarkStart w:id="0" w:name="_GoBack"/>
-          <w:bookmarkEnd w:id="0"/>
           <w:r>
             <w:rPr>
               <w:rFonts w:ascii="Times New Roman" w:hAnsi="Times New Roman" w:cs="Times New Roman"/>
@@ -78,10 +76,8 @@
               <w:tab w:val="right" w:leader="dot" w:pos="9016"/>
             </w:tabs>
             <w:rPr>
-              <w:rFonts w:ascii="Times New Roman" w:eastAsiaTheme="minorEastAsia" w:hAnsi="Times New Roman" w:cs="Times New Roman"/>
+              <w:rFonts w:asciiTheme="minorHAnsi" w:eastAsiaTheme="minorEastAsia" w:hAnsiTheme="minorHAnsi" w:cstheme="minorBidi"/>
               <w:noProof/>
-              <w:sz w:val="24"/>
-              <w:szCs w:val="24"/>
             </w:rPr>
           </w:pPr>
           <w:r>
@@ -108,83 +104,59 @@
             </w:rPr>
             <w:fldChar w:fldCharType="separate"/>
           </w:r>
-          <w:hyperlink w:anchor="_Toc74964654" w:history="1">
+          <w:hyperlink w:anchor="_Toc74972965" w:history="1">
             <w:r>
               <w:rPr>
                 <w:rStyle w:val="Hyperlink"/>
-                <w:rFonts w:ascii="Times New Roman" w:hAnsi="Times New Roman" w:cs="Times New Roman"/>
-                <w:noProof/>
-                <w:sz w:val="24"/>
-                <w:szCs w:val="24"/>
+                <w:noProof/>
               </w:rPr>
               <w:t>CHAPTER 1: PROPOSAL</w:t>
             </w:r>
             <w:r>
               <w:rPr>
-                <w:rFonts w:ascii="Times New Roman" w:hAnsi="Times New Roman" w:cs="Times New Roman"/>
-                <w:noProof/>
-                <w:webHidden/>
-                <w:sz w:val="24"/>
-                <w:szCs w:val="24"/>
+                <w:noProof/>
+                <w:webHidden/>
               </w:rPr>
               <w:tab/>
             </w:r>
             <w:r>
               <w:rPr>
-                <w:rFonts w:ascii="Times New Roman" w:hAnsi="Times New Roman" w:cs="Times New Roman"/>
-                <w:noProof/>
-                <w:webHidden/>
-                <w:sz w:val="24"/>
-                <w:szCs w:val="24"/>
+                <w:noProof/>
+                <w:webHidden/>
               </w:rPr>
               <w:fldChar w:fldCharType="begin"/>
             </w:r>
             <w:r>
               <w:rPr>
-                <w:rFonts w:ascii="Times New Roman" w:hAnsi="Times New Roman" w:cs="Times New Roman"/>
-                <w:noProof/>
-                <w:webHidden/>
-                <w:sz w:val="24"/>
-                <w:szCs w:val="24"/>
-              </w:rPr>
-              <w:instrText xml:space="preserve"> PAGEREF _Toc74964654 \h </w:instrText>
-            </w:r>
-            <w:r>
-              <w:rPr>
-                <w:rFonts w:ascii="Times New Roman" w:hAnsi="Times New Roman" w:cs="Times New Roman"/>
-                <w:noProof/>
-                <w:webHidden/>
-                <w:sz w:val="24"/>
-                <w:szCs w:val="24"/>
-              </w:rPr>
-            </w:r>
-            <w:r>
-              <w:rPr>
-                <w:rFonts w:ascii="Times New Roman" w:hAnsi="Times New Roman" w:cs="Times New Roman"/>
-                <w:noProof/>
-                <w:webHidden/>
-                <w:sz w:val="24"/>
-                <w:szCs w:val="24"/>
+                <w:noProof/>
+                <w:webHidden/>
+              </w:rPr>
+              <w:instrText xml:space="preserve"> PAGEREF _Toc74972965 \h </w:instrText>
+            </w:r>
+            <w:r>
+              <w:rPr>
+                <w:noProof/>
+                <w:webHidden/>
+              </w:rPr>
+            </w:r>
+            <w:r>
+              <w:rPr>
+                <w:noProof/>
+                <w:webHidden/>
               </w:rPr>
               <w:fldChar w:fldCharType="separate"/>
             </w:r>
             <w:r>
               <w:rPr>
-                <w:rFonts w:ascii="Times New Roman" w:hAnsi="Times New Roman" w:cs="Times New Roman"/>
-                <w:noProof/>
-                <w:webHidden/>
-                <w:sz w:val="24"/>
-                <w:szCs w:val="24"/>
+                <w:noProof/>
+                <w:webHidden/>
               </w:rPr>
               <w:t>2</w:t>
             </w:r>
             <w:r>
               <w:rPr>
-                <w:rFonts w:ascii="Times New Roman" w:hAnsi="Times New Roman" w:cs="Times New Roman"/>
-                <w:noProof/>
-                <w:webHidden/>
-                <w:sz w:val="24"/>
-                <w:szCs w:val="24"/>
+                <w:noProof/>
+                <w:webHidden/>
               </w:rPr>
               <w:fldChar w:fldCharType="end"/>
             </w:r>
@@ -198,29 +170,23 @@
               <w:tab w:val="right" w:leader="dot" w:pos="9016"/>
             </w:tabs>
             <w:rPr>
-              <w:rFonts w:ascii="Times New Roman" w:eastAsiaTheme="minorEastAsia" w:hAnsi="Times New Roman" w:cs="Times New Roman"/>
+              <w:rFonts w:asciiTheme="minorHAnsi" w:eastAsiaTheme="minorEastAsia" w:hAnsiTheme="minorHAnsi" w:cstheme="minorBidi"/>
               <w:noProof/>
-              <w:sz w:val="24"/>
-              <w:szCs w:val="24"/>
             </w:rPr>
           </w:pPr>
-          <w:hyperlink w:anchor="_Toc74964655" w:history="1">
+          <w:hyperlink w:anchor="_Toc74972966" w:history="1">
             <w:r>
               <w:rPr>
                 <w:rStyle w:val="Hyperlink"/>
                 <w:rFonts w:ascii="Times New Roman" w:hAnsi="Times New Roman" w:cs="Times New Roman"/>
                 <w:noProof/>
-                <w:sz w:val="24"/>
-                <w:szCs w:val="24"/>
               </w:rPr>
               <w:t>1.1.</w:t>
             </w:r>
             <w:r>
               <w:rPr>
-                <w:rFonts w:ascii="Times New Roman" w:eastAsiaTheme="minorEastAsia" w:hAnsi="Times New Roman" w:cs="Times New Roman"/>
-                <w:noProof/>
-                <w:sz w:val="24"/>
-                <w:szCs w:val="24"/>
+                <w:rFonts w:asciiTheme="minorHAnsi" w:eastAsiaTheme="minorEastAsia" w:hAnsiTheme="minorHAnsi" w:cstheme="minorBidi"/>
+                <w:noProof/>
               </w:rPr>
               <w:tab/>
             </w:r>
@@ -229,77 +195,54 @@
                 <w:rStyle w:val="Hyperlink"/>
                 <w:rFonts w:ascii="Times New Roman" w:hAnsi="Times New Roman" w:cs="Times New Roman"/>
                 <w:noProof/>
-                <w:sz w:val="24"/>
-                <w:szCs w:val="24"/>
               </w:rPr>
               <w:t>Introduction</w:t>
             </w:r>
             <w:r>
               <w:rPr>
-                <w:rFonts w:ascii="Times New Roman" w:hAnsi="Times New Roman" w:cs="Times New Roman"/>
-                <w:noProof/>
-                <w:webHidden/>
-                <w:sz w:val="24"/>
-                <w:szCs w:val="24"/>
+                <w:noProof/>
+                <w:webHidden/>
               </w:rPr>
               <w:tab/>
             </w:r>
             <w:r>
               <w:rPr>
-                <w:rFonts w:ascii="Times New Roman" w:hAnsi="Times New Roman" w:cs="Times New Roman"/>
-                <w:noProof/>
-                <w:webHidden/>
-                <w:sz w:val="24"/>
-                <w:szCs w:val="24"/>
+                <w:noProof/>
+                <w:webHidden/>
               </w:rPr>
               <w:fldChar w:fldCharType="begin"/>
             </w:r>
             <w:r>
               <w:rPr>
-                <w:rFonts w:ascii="Times New Roman" w:hAnsi="Times New Roman" w:cs="Times New Roman"/>
-                <w:noProof/>
-                <w:webHidden/>
-                <w:sz w:val="24"/>
-                <w:szCs w:val="24"/>
-              </w:rPr>
-              <w:instrText xml:space="preserve"> PAGEREF _Toc74964655 \h </w:instrText>
-            </w:r>
-            <w:r>
-              <w:rPr>
-                <w:rFonts w:ascii="Times New Roman" w:hAnsi="Times New Roman" w:cs="Times New Roman"/>
-                <w:noProof/>
-                <w:webHidden/>
-                <w:sz w:val="24"/>
-                <w:szCs w:val="24"/>
-              </w:rPr>
-            </w:r>
-            <w:r>
-              <w:rPr>
-                <w:rFonts w:ascii="Times New Roman" w:hAnsi="Times New Roman" w:cs="Times New Roman"/>
-                <w:noProof/>
-                <w:webHidden/>
-                <w:sz w:val="24"/>
-                <w:szCs w:val="24"/>
+                <w:noProof/>
+                <w:webHidden/>
+              </w:rPr>
+              <w:instrText xml:space="preserve"> PAGEREF _Toc74972966 \h </w:instrText>
+            </w:r>
+            <w:r>
+              <w:rPr>
+                <w:noProof/>
+                <w:webHidden/>
+              </w:rPr>
+            </w:r>
+            <w:r>
+              <w:rPr>
+                <w:noProof/>
+                <w:webHidden/>
               </w:rPr>
               <w:fldChar w:fldCharType="separate"/>
             </w:r>
             <w:r>
               <w:rPr>
-                <w:rFonts w:ascii="Times New Roman" w:hAnsi="Times New Roman" w:cs="Times New Roman"/>
-                <w:noProof/>
-                <w:webHidden/>
-                <w:sz w:val="24"/>
-                <w:szCs w:val="24"/>
+                <w:noProof/>
+                <w:webHidden/>
               </w:rPr>
               <w:t>2</w:t>
             </w:r>
             <w:r>
               <w:rPr>
-                <w:rFonts w:ascii="Times New Roman" w:hAnsi="Times New Roman" w:cs="Times New Roman"/>
-                <w:noProof/>
-                <w:webHidden/>
-                <w:sz w:val="24"/>
-                <w:szCs w:val="24"/>
+                <w:noProof/>
+                <w:webHidden/>
               </w:rPr>
               <w:fldChar w:fldCharType="end"/>
             </w:r>
@@ -313,29 +256,23 @@
               <w:tab w:val="right" w:leader="dot" w:pos="9016"/>
             </w:tabs>
             <w:rPr>
-              <w:rFonts w:ascii="Times New Roman" w:eastAsiaTheme="minorEastAsia" w:hAnsi="Times New Roman" w:cs="Times New Roman"/>
+              <w:rFonts w:asciiTheme="minorHAnsi" w:eastAsiaTheme="minorEastAsia" w:hAnsiTheme="minorHAnsi" w:cstheme="minorBidi"/>
               <w:noProof/>
-              <w:sz w:val="24"/>
-              <w:szCs w:val="24"/>
             </w:rPr>
           </w:pPr>
-          <w:hyperlink w:anchor="_Toc74964656" w:history="1">
+          <w:hyperlink w:anchor="_Toc74972967" w:history="1">
             <w:r>
               <w:rPr>
                 <w:rStyle w:val="Hyperlink"/>
                 <w:rFonts w:ascii="Times New Roman" w:hAnsi="Times New Roman" w:cs="Times New Roman"/>
                 <w:noProof/>
-                <w:sz w:val="24"/>
-                <w:szCs w:val="24"/>
               </w:rPr>
               <w:t>1.2.</w:t>
             </w:r>
             <w:r>
               <w:rPr>
-                <w:rFonts w:ascii="Times New Roman" w:eastAsiaTheme="minorEastAsia" w:hAnsi="Times New Roman" w:cs="Times New Roman"/>
-                <w:noProof/>
-                <w:sz w:val="24"/>
-                <w:szCs w:val="24"/>
+                <w:rFonts w:asciiTheme="minorHAnsi" w:eastAsiaTheme="minorEastAsia" w:hAnsiTheme="minorHAnsi" w:cstheme="minorBidi"/>
+                <w:noProof/>
               </w:rPr>
               <w:tab/>
             </w:r>
@@ -344,77 +281,54 @@
                 <w:rStyle w:val="Hyperlink"/>
                 <w:rFonts w:ascii="Times New Roman" w:hAnsi="Times New Roman" w:cs="Times New Roman"/>
                 <w:noProof/>
-                <w:sz w:val="24"/>
-                <w:szCs w:val="24"/>
               </w:rPr>
               <w:t>Background</w:t>
             </w:r>
             <w:r>
               <w:rPr>
-                <w:rFonts w:ascii="Times New Roman" w:hAnsi="Times New Roman" w:cs="Times New Roman"/>
-                <w:noProof/>
-                <w:webHidden/>
-                <w:sz w:val="24"/>
-                <w:szCs w:val="24"/>
+                <w:noProof/>
+                <w:webHidden/>
               </w:rPr>
               <w:tab/>
             </w:r>
             <w:r>
               <w:rPr>
-                <w:rFonts w:ascii="Times New Roman" w:hAnsi="Times New Roman" w:cs="Times New Roman"/>
-                <w:noProof/>
-                <w:webHidden/>
-                <w:sz w:val="24"/>
-                <w:szCs w:val="24"/>
+                <w:noProof/>
+                <w:webHidden/>
               </w:rPr>
               <w:fldChar w:fldCharType="begin"/>
             </w:r>
             <w:r>
               <w:rPr>
-                <w:rFonts w:ascii="Times New Roman" w:hAnsi="Times New Roman" w:cs="Times New Roman"/>
-                <w:noProof/>
-                <w:webHidden/>
-                <w:sz w:val="24"/>
-                <w:szCs w:val="24"/>
-              </w:rPr>
-              <w:instrText xml:space="preserve"> PAGEREF _Toc74964656 \h </w:instrText>
-            </w:r>
-            <w:r>
-              <w:rPr>
-                <w:rFonts w:ascii="Times New Roman" w:hAnsi="Times New Roman" w:cs="Times New Roman"/>
-                <w:noProof/>
-                <w:webHidden/>
-                <w:sz w:val="24"/>
-                <w:szCs w:val="24"/>
-              </w:rPr>
-            </w:r>
-            <w:r>
-              <w:rPr>
-                <w:rFonts w:ascii="Times New Roman" w:hAnsi="Times New Roman" w:cs="Times New Roman"/>
-                <w:noProof/>
-                <w:webHidden/>
-                <w:sz w:val="24"/>
-                <w:szCs w:val="24"/>
+                <w:noProof/>
+                <w:webHidden/>
+              </w:rPr>
+              <w:instrText xml:space="preserve"> PAGEREF _Toc74972967 \h </w:instrText>
+            </w:r>
+            <w:r>
+              <w:rPr>
+                <w:noProof/>
+                <w:webHidden/>
+              </w:rPr>
+            </w:r>
+            <w:r>
+              <w:rPr>
+                <w:noProof/>
+                <w:webHidden/>
               </w:rPr>
               <w:fldChar w:fldCharType="separate"/>
             </w:r>
             <w:r>
               <w:rPr>
-                <w:rFonts w:ascii="Times New Roman" w:hAnsi="Times New Roman" w:cs="Times New Roman"/>
-                <w:noProof/>
-                <w:webHidden/>
-                <w:sz w:val="24"/>
-                <w:szCs w:val="24"/>
+                <w:noProof/>
+                <w:webHidden/>
               </w:rPr>
               <w:t>2</w:t>
             </w:r>
             <w:r>
               <w:rPr>
-                <w:rFonts w:ascii="Times New Roman" w:hAnsi="Times New Roman" w:cs="Times New Roman"/>
-                <w:noProof/>
-                <w:webHidden/>
-                <w:sz w:val="24"/>
-                <w:szCs w:val="24"/>
+                <w:noProof/>
+                <w:webHidden/>
               </w:rPr>
               <w:fldChar w:fldCharType="end"/>
             </w:r>
@@ -428,29 +342,23 @@
               <w:tab w:val="right" w:leader="dot" w:pos="9016"/>
             </w:tabs>
             <w:rPr>
-              <w:rFonts w:ascii="Times New Roman" w:hAnsi="Times New Roman" w:cs="Times New Roman"/>
+              <w:rFonts w:asciiTheme="minorHAnsi" w:eastAsiaTheme="minorEastAsia" w:hAnsiTheme="minorHAnsi" w:cstheme="minorBidi"/>
               <w:noProof/>
-              <w:sz w:val="24"/>
-              <w:szCs w:val="24"/>
             </w:rPr>
           </w:pPr>
-          <w:hyperlink w:anchor="_Toc74964657" w:history="1">
+          <w:hyperlink w:anchor="_Toc74972968" w:history="1">
             <w:r>
               <w:rPr>
                 <w:rStyle w:val="Hyperlink"/>
                 <w:rFonts w:ascii="Times New Roman" w:hAnsi="Times New Roman" w:cs="Times New Roman"/>
                 <w:noProof/>
-                <w:sz w:val="24"/>
-                <w:szCs w:val="24"/>
               </w:rPr>
               <w:t>1.2.1.</w:t>
             </w:r>
             <w:r>
               <w:rPr>
-                <w:rFonts w:ascii="Times New Roman" w:hAnsi="Times New Roman" w:cs="Times New Roman"/>
-                <w:noProof/>
-                <w:sz w:val="24"/>
-                <w:szCs w:val="24"/>
+                <w:rFonts w:asciiTheme="minorHAnsi" w:eastAsiaTheme="minorEastAsia" w:hAnsiTheme="minorHAnsi" w:cstheme="minorBidi"/>
+                <w:noProof/>
               </w:rPr>
               <w:tab/>
             </w:r>
@@ -459,77 +367,54 @@
                 <w:rStyle w:val="Hyperlink"/>
                 <w:rFonts w:ascii="Times New Roman" w:hAnsi="Times New Roman" w:cs="Times New Roman"/>
                 <w:noProof/>
-                <w:sz w:val="24"/>
-                <w:szCs w:val="24"/>
               </w:rPr>
               <w:t>Overview</w:t>
             </w:r>
             <w:r>
               <w:rPr>
-                <w:rFonts w:ascii="Times New Roman" w:hAnsi="Times New Roman" w:cs="Times New Roman"/>
-                <w:noProof/>
-                <w:webHidden/>
-                <w:sz w:val="24"/>
-                <w:szCs w:val="24"/>
+                <w:noProof/>
+                <w:webHidden/>
               </w:rPr>
               <w:tab/>
             </w:r>
             <w:r>
               <w:rPr>
-                <w:rFonts w:ascii="Times New Roman" w:hAnsi="Times New Roman" w:cs="Times New Roman"/>
-                <w:noProof/>
-                <w:webHidden/>
-                <w:sz w:val="24"/>
-                <w:szCs w:val="24"/>
+                <w:noProof/>
+                <w:webHidden/>
               </w:rPr>
               <w:fldChar w:fldCharType="begin"/>
             </w:r>
             <w:r>
               <w:rPr>
-                <w:rFonts w:ascii="Times New Roman" w:hAnsi="Times New Roman" w:cs="Times New Roman"/>
-                <w:noProof/>
-                <w:webHidden/>
-                <w:sz w:val="24"/>
-                <w:szCs w:val="24"/>
-              </w:rPr>
-              <w:instrText xml:space="preserve"> PAGEREF _Toc74964657 \h </w:instrText>
-            </w:r>
-            <w:r>
-              <w:rPr>
-                <w:rFonts w:ascii="Times New Roman" w:hAnsi="Times New Roman" w:cs="Times New Roman"/>
-                <w:noProof/>
-                <w:webHidden/>
-                <w:sz w:val="24"/>
-                <w:szCs w:val="24"/>
-              </w:rPr>
-            </w:r>
-            <w:r>
-              <w:rPr>
-                <w:rFonts w:ascii="Times New Roman" w:hAnsi="Times New Roman" w:cs="Times New Roman"/>
-                <w:noProof/>
-                <w:webHidden/>
-                <w:sz w:val="24"/>
-                <w:szCs w:val="24"/>
+                <w:noProof/>
+                <w:webHidden/>
+              </w:rPr>
+              <w:instrText xml:space="preserve"> PAGEREF _Toc74972968 \h </w:instrText>
+            </w:r>
+            <w:r>
+              <w:rPr>
+                <w:noProof/>
+                <w:webHidden/>
+              </w:rPr>
+            </w:r>
+            <w:r>
+              <w:rPr>
+                <w:noProof/>
+                <w:webHidden/>
               </w:rPr>
               <w:fldChar w:fldCharType="separate"/>
             </w:r>
             <w:r>
               <w:rPr>
-                <w:rFonts w:ascii="Times New Roman" w:hAnsi="Times New Roman" w:cs="Times New Roman"/>
-                <w:noProof/>
-                <w:webHidden/>
-                <w:sz w:val="24"/>
-                <w:szCs w:val="24"/>
+                <w:noProof/>
+                <w:webHidden/>
               </w:rPr>
               <w:t>2</w:t>
             </w:r>
             <w:r>
               <w:rPr>
-                <w:rFonts w:ascii="Times New Roman" w:hAnsi="Times New Roman" w:cs="Times New Roman"/>
-                <w:noProof/>
-                <w:webHidden/>
-                <w:sz w:val="24"/>
-                <w:szCs w:val="24"/>
+                <w:noProof/>
+                <w:webHidden/>
               </w:rPr>
               <w:fldChar w:fldCharType="end"/>
             </w:r>
@@ -543,29 +428,23 @@
               <w:tab w:val="right" w:leader="dot" w:pos="9016"/>
             </w:tabs>
             <w:rPr>
-              <w:rFonts w:ascii="Times New Roman" w:hAnsi="Times New Roman" w:cs="Times New Roman"/>
+              <w:rFonts w:asciiTheme="minorHAnsi" w:eastAsiaTheme="minorEastAsia" w:hAnsiTheme="minorHAnsi" w:cstheme="minorBidi"/>
               <w:noProof/>
-              <w:sz w:val="24"/>
-              <w:szCs w:val="24"/>
             </w:rPr>
           </w:pPr>
-          <w:hyperlink w:anchor="_Toc74964658" w:history="1">
+          <w:hyperlink w:anchor="_Toc74972969" w:history="1">
             <w:r>
               <w:rPr>
                 <w:rStyle w:val="Hyperlink"/>
                 <w:rFonts w:ascii="Times New Roman" w:hAnsi="Times New Roman" w:cs="Times New Roman"/>
                 <w:noProof/>
-                <w:sz w:val="24"/>
-                <w:szCs w:val="24"/>
               </w:rPr>
               <w:t>1.2.2.</w:t>
             </w:r>
             <w:r>
               <w:rPr>
-                <w:rFonts w:ascii="Times New Roman" w:hAnsi="Times New Roman" w:cs="Times New Roman"/>
-                <w:noProof/>
-                <w:sz w:val="24"/>
-                <w:szCs w:val="24"/>
+                <w:rFonts w:asciiTheme="minorHAnsi" w:eastAsiaTheme="minorEastAsia" w:hAnsiTheme="minorHAnsi" w:cstheme="minorBidi"/>
+                <w:noProof/>
               </w:rPr>
               <w:tab/>
             </w:r>
@@ -574,77 +453,54 @@
                 <w:rStyle w:val="Hyperlink"/>
                 <w:rFonts w:ascii="Times New Roman" w:hAnsi="Times New Roman" w:cs="Times New Roman"/>
                 <w:noProof/>
-                <w:sz w:val="24"/>
-                <w:szCs w:val="24"/>
               </w:rPr>
               <w:t>FIM Global Market Share</w:t>
             </w:r>
             <w:r>
               <w:rPr>
-                <w:rFonts w:ascii="Times New Roman" w:hAnsi="Times New Roman" w:cs="Times New Roman"/>
-                <w:noProof/>
-                <w:webHidden/>
-                <w:sz w:val="24"/>
-                <w:szCs w:val="24"/>
+                <w:noProof/>
+                <w:webHidden/>
               </w:rPr>
               <w:tab/>
             </w:r>
             <w:r>
               <w:rPr>
-                <w:rFonts w:ascii="Times New Roman" w:hAnsi="Times New Roman" w:cs="Times New Roman"/>
-                <w:noProof/>
-                <w:webHidden/>
-                <w:sz w:val="24"/>
-                <w:szCs w:val="24"/>
+                <w:noProof/>
+                <w:webHidden/>
               </w:rPr>
               <w:fldChar w:fldCharType="begin"/>
             </w:r>
             <w:r>
               <w:rPr>
-                <w:rFonts w:ascii="Times New Roman" w:hAnsi="Times New Roman" w:cs="Times New Roman"/>
-                <w:noProof/>
-                <w:webHidden/>
-                <w:sz w:val="24"/>
-                <w:szCs w:val="24"/>
-              </w:rPr>
-              <w:instrText xml:space="preserve"> PAGEREF _Toc74964658 \h </w:instrText>
-            </w:r>
-            <w:r>
-              <w:rPr>
-                <w:rFonts w:ascii="Times New Roman" w:hAnsi="Times New Roman" w:cs="Times New Roman"/>
-                <w:noProof/>
-                <w:webHidden/>
-                <w:sz w:val="24"/>
-                <w:szCs w:val="24"/>
-              </w:rPr>
-            </w:r>
-            <w:r>
-              <w:rPr>
-                <w:rFonts w:ascii="Times New Roman" w:hAnsi="Times New Roman" w:cs="Times New Roman"/>
-                <w:noProof/>
-                <w:webHidden/>
-                <w:sz w:val="24"/>
-                <w:szCs w:val="24"/>
+                <w:noProof/>
+                <w:webHidden/>
+              </w:rPr>
+              <w:instrText xml:space="preserve"> PAGEREF _Toc74972969 \h </w:instrText>
+            </w:r>
+            <w:r>
+              <w:rPr>
+                <w:noProof/>
+                <w:webHidden/>
+              </w:rPr>
+            </w:r>
+            <w:r>
+              <w:rPr>
+                <w:noProof/>
+                <w:webHidden/>
               </w:rPr>
               <w:fldChar w:fldCharType="separate"/>
             </w:r>
             <w:r>
               <w:rPr>
-                <w:rFonts w:ascii="Times New Roman" w:hAnsi="Times New Roman" w:cs="Times New Roman"/>
-                <w:noProof/>
-                <w:webHidden/>
-                <w:sz w:val="24"/>
-                <w:szCs w:val="24"/>
+                <w:noProof/>
+                <w:webHidden/>
               </w:rPr>
               <w:t>3</w:t>
             </w:r>
             <w:r>
               <w:rPr>
-                <w:rFonts w:ascii="Times New Roman" w:hAnsi="Times New Roman" w:cs="Times New Roman"/>
-                <w:noProof/>
-                <w:webHidden/>
-                <w:sz w:val="24"/>
-                <w:szCs w:val="24"/>
+                <w:noProof/>
+                <w:webHidden/>
               </w:rPr>
               <w:fldChar w:fldCharType="end"/>
             </w:r>
@@ -657,89 +513,64 @@
               <w:tab w:val="right" w:leader="dot" w:pos="9016"/>
             </w:tabs>
             <w:rPr>
-              <w:rFonts w:ascii="Times New Roman" w:hAnsi="Times New Roman" w:cs="Times New Roman"/>
+              <w:rFonts w:asciiTheme="minorHAnsi" w:eastAsiaTheme="minorEastAsia" w:hAnsiTheme="minorHAnsi" w:cstheme="minorBidi"/>
               <w:noProof/>
-              <w:sz w:val="24"/>
-              <w:szCs w:val="24"/>
             </w:rPr>
           </w:pPr>
-          <w:hyperlink w:anchor="_Toc74964659" w:history="1">
+          <w:hyperlink w:anchor="_Toc74972970" w:history="1">
             <w:r>
               <w:rPr>
                 <w:rStyle w:val="Hyperlink"/>
                 <w:rFonts w:ascii="Times New Roman" w:hAnsi="Times New Roman" w:cs="Times New Roman"/>
                 <w:noProof/>
-                <w:sz w:val="24"/>
-                <w:szCs w:val="24"/>
               </w:rPr>
               <w:t>Global FIM Market: Segmentation Analysis</w:t>
             </w:r>
             <w:r>
               <w:rPr>
-                <w:rFonts w:ascii="Times New Roman" w:hAnsi="Times New Roman" w:cs="Times New Roman"/>
-                <w:noProof/>
-                <w:webHidden/>
-                <w:sz w:val="24"/>
-                <w:szCs w:val="24"/>
+                <w:noProof/>
+                <w:webHidden/>
               </w:rPr>
               <w:tab/>
             </w:r>
             <w:r>
               <w:rPr>
-                <w:rFonts w:ascii="Times New Roman" w:hAnsi="Times New Roman" w:cs="Times New Roman"/>
-                <w:noProof/>
-                <w:webHidden/>
-                <w:sz w:val="24"/>
-                <w:szCs w:val="24"/>
+                <w:noProof/>
+                <w:webHidden/>
               </w:rPr>
               <w:fldChar w:fldCharType="begin"/>
             </w:r>
             <w:r>
               <w:rPr>
-                <w:rFonts w:ascii="Times New Roman" w:hAnsi="Times New Roman" w:cs="Times New Roman"/>
-                <w:noProof/>
-                <w:webHidden/>
-                <w:sz w:val="24"/>
-                <w:szCs w:val="24"/>
-              </w:rPr>
-              <w:instrText xml:space="preserve"> PAGEREF _Toc74964659 \h </w:instrText>
-            </w:r>
-            <w:r>
-              <w:rPr>
-                <w:rFonts w:ascii="Times New Roman" w:hAnsi="Times New Roman" w:cs="Times New Roman"/>
-                <w:noProof/>
-                <w:webHidden/>
-                <w:sz w:val="24"/>
-                <w:szCs w:val="24"/>
-              </w:rPr>
-            </w:r>
-            <w:r>
-              <w:rPr>
-                <w:rFonts w:ascii="Times New Roman" w:hAnsi="Times New Roman" w:cs="Times New Roman"/>
-                <w:noProof/>
-                <w:webHidden/>
-                <w:sz w:val="24"/>
-                <w:szCs w:val="24"/>
+                <w:noProof/>
+                <w:webHidden/>
+              </w:rPr>
+              <w:instrText xml:space="preserve"> PAGEREF _Toc74972970 \h </w:instrText>
+            </w:r>
+            <w:r>
+              <w:rPr>
+                <w:noProof/>
+                <w:webHidden/>
+              </w:rPr>
+            </w:r>
+            <w:r>
+              <w:rPr>
+                <w:noProof/>
+                <w:webHidden/>
               </w:rPr>
               <w:fldChar w:fldCharType="separate"/>
             </w:r>
             <w:r>
               <w:rPr>
-                <w:rFonts w:ascii="Times New Roman" w:hAnsi="Times New Roman" w:cs="Times New Roman"/>
-                <w:noProof/>
-                <w:webHidden/>
-                <w:sz w:val="24"/>
-                <w:szCs w:val="24"/>
+                <w:noProof/>
+                <w:webHidden/>
               </w:rPr>
               <w:t>3</w:t>
             </w:r>
             <w:r>
               <w:rPr>
-                <w:rFonts w:ascii="Times New Roman" w:hAnsi="Times New Roman" w:cs="Times New Roman"/>
-                <w:noProof/>
-                <w:webHidden/>
-                <w:sz w:val="24"/>
-                <w:szCs w:val="24"/>
+                <w:noProof/>
+                <w:webHidden/>
               </w:rPr>
               <w:fldChar w:fldCharType="end"/>
             </w:r>
@@ -753,29 +584,23 @@
               <w:tab w:val="right" w:leader="dot" w:pos="9016"/>
             </w:tabs>
             <w:rPr>
-              <w:rFonts w:ascii="Times New Roman" w:eastAsiaTheme="minorEastAsia" w:hAnsi="Times New Roman" w:cs="Times New Roman"/>
+              <w:rFonts w:asciiTheme="minorHAnsi" w:eastAsiaTheme="minorEastAsia" w:hAnsiTheme="minorHAnsi" w:cstheme="minorBidi"/>
               <w:noProof/>
-              <w:sz w:val="24"/>
-              <w:szCs w:val="24"/>
             </w:rPr>
           </w:pPr>
-          <w:hyperlink w:anchor="_Toc74964660" w:history="1">
+          <w:hyperlink w:anchor="_Toc74972971" w:history="1">
             <w:r>
               <w:rPr>
                 <w:rStyle w:val="Hyperlink"/>
                 <w:rFonts w:ascii="Times New Roman" w:hAnsi="Times New Roman" w:cs="Times New Roman"/>
                 <w:noProof/>
-                <w:sz w:val="24"/>
-                <w:szCs w:val="24"/>
               </w:rPr>
               <w:t>1.3.</w:t>
             </w:r>
             <w:r>
               <w:rPr>
-                <w:rFonts w:ascii="Times New Roman" w:eastAsiaTheme="minorEastAsia" w:hAnsi="Times New Roman" w:cs="Times New Roman"/>
-                <w:noProof/>
-                <w:sz w:val="24"/>
-                <w:szCs w:val="24"/>
+                <w:rFonts w:asciiTheme="minorHAnsi" w:eastAsiaTheme="minorEastAsia" w:hAnsiTheme="minorHAnsi" w:cstheme="minorBidi"/>
+                <w:noProof/>
               </w:rPr>
               <w:tab/>
             </w:r>
@@ -784,77 +609,54 @@
                 <w:rStyle w:val="Hyperlink"/>
                 <w:rFonts w:ascii="Times New Roman" w:hAnsi="Times New Roman" w:cs="Times New Roman"/>
                 <w:noProof/>
-                <w:sz w:val="24"/>
-                <w:szCs w:val="24"/>
               </w:rPr>
               <w:t>Problem Statement</w:t>
             </w:r>
             <w:r>
               <w:rPr>
-                <w:rFonts w:ascii="Times New Roman" w:hAnsi="Times New Roman" w:cs="Times New Roman"/>
-                <w:noProof/>
-                <w:webHidden/>
-                <w:sz w:val="24"/>
-                <w:szCs w:val="24"/>
+                <w:noProof/>
+                <w:webHidden/>
               </w:rPr>
               <w:tab/>
             </w:r>
             <w:r>
               <w:rPr>
-                <w:rFonts w:ascii="Times New Roman" w:hAnsi="Times New Roman" w:cs="Times New Roman"/>
-                <w:noProof/>
-                <w:webHidden/>
-                <w:sz w:val="24"/>
-                <w:szCs w:val="24"/>
+                <w:noProof/>
+                <w:webHidden/>
               </w:rPr>
               <w:fldChar w:fldCharType="begin"/>
             </w:r>
             <w:r>
               <w:rPr>
-                <w:rFonts w:ascii="Times New Roman" w:hAnsi="Times New Roman" w:cs="Times New Roman"/>
-                <w:noProof/>
-                <w:webHidden/>
-                <w:sz w:val="24"/>
-                <w:szCs w:val="24"/>
-              </w:rPr>
-              <w:instrText xml:space="preserve"> PAGEREF _Toc74964660 \h </w:instrText>
-            </w:r>
-            <w:r>
-              <w:rPr>
-                <w:rFonts w:ascii="Times New Roman" w:hAnsi="Times New Roman" w:cs="Times New Roman"/>
-                <w:noProof/>
-                <w:webHidden/>
-                <w:sz w:val="24"/>
-                <w:szCs w:val="24"/>
-              </w:rPr>
-            </w:r>
-            <w:r>
-              <w:rPr>
-                <w:rFonts w:ascii="Times New Roman" w:hAnsi="Times New Roman" w:cs="Times New Roman"/>
-                <w:noProof/>
-                <w:webHidden/>
-                <w:sz w:val="24"/>
-                <w:szCs w:val="24"/>
+                <w:noProof/>
+                <w:webHidden/>
+              </w:rPr>
+              <w:instrText xml:space="preserve"> PAGEREF _Toc74972971 \h </w:instrText>
+            </w:r>
+            <w:r>
+              <w:rPr>
+                <w:noProof/>
+                <w:webHidden/>
+              </w:rPr>
+            </w:r>
+            <w:r>
+              <w:rPr>
+                <w:noProof/>
+                <w:webHidden/>
               </w:rPr>
               <w:fldChar w:fldCharType="separate"/>
             </w:r>
             <w:r>
               <w:rPr>
-                <w:rFonts w:ascii="Times New Roman" w:hAnsi="Times New Roman" w:cs="Times New Roman"/>
-                <w:noProof/>
-                <w:webHidden/>
-                <w:sz w:val="24"/>
-                <w:szCs w:val="24"/>
+                <w:noProof/>
+                <w:webHidden/>
               </w:rPr>
               <w:t>4</w:t>
             </w:r>
             <w:r>
               <w:rPr>
-                <w:rFonts w:ascii="Times New Roman" w:hAnsi="Times New Roman" w:cs="Times New Roman"/>
-                <w:noProof/>
-                <w:webHidden/>
-                <w:sz w:val="24"/>
-                <w:szCs w:val="24"/>
+                <w:noProof/>
+                <w:webHidden/>
               </w:rPr>
               <w:fldChar w:fldCharType="end"/>
             </w:r>
@@ -868,29 +670,23 @@
               <w:tab w:val="right" w:leader="dot" w:pos="9016"/>
             </w:tabs>
             <w:rPr>
-              <w:rFonts w:ascii="Times New Roman" w:eastAsiaTheme="minorEastAsia" w:hAnsi="Times New Roman" w:cs="Times New Roman"/>
+              <w:rFonts w:asciiTheme="minorHAnsi" w:eastAsiaTheme="minorEastAsia" w:hAnsiTheme="minorHAnsi" w:cstheme="minorBidi"/>
               <w:noProof/>
-              <w:sz w:val="24"/>
-              <w:szCs w:val="24"/>
             </w:rPr>
           </w:pPr>
-          <w:hyperlink w:anchor="_Toc74964661" w:history="1">
+          <w:hyperlink w:anchor="_Toc74972972" w:history="1">
             <w:r>
               <w:rPr>
                 <w:rStyle w:val="Hyperlink"/>
                 <w:rFonts w:ascii="Times New Roman" w:hAnsi="Times New Roman" w:cs="Times New Roman"/>
                 <w:noProof/>
-                <w:sz w:val="24"/>
-                <w:szCs w:val="24"/>
               </w:rPr>
               <w:t>1.4.</w:t>
             </w:r>
             <w:r>
               <w:rPr>
-                <w:rFonts w:ascii="Times New Roman" w:eastAsiaTheme="minorEastAsia" w:hAnsi="Times New Roman" w:cs="Times New Roman"/>
-                <w:noProof/>
-                <w:sz w:val="24"/>
-                <w:szCs w:val="24"/>
+                <w:rFonts w:asciiTheme="minorHAnsi" w:eastAsiaTheme="minorEastAsia" w:hAnsiTheme="minorHAnsi" w:cstheme="minorBidi"/>
+                <w:noProof/>
               </w:rPr>
               <w:tab/>
             </w:r>
@@ -899,77 +695,54 @@
                 <w:rStyle w:val="Hyperlink"/>
                 <w:rFonts w:ascii="Times New Roman" w:hAnsi="Times New Roman" w:cs="Times New Roman"/>
                 <w:noProof/>
-                <w:sz w:val="24"/>
-                <w:szCs w:val="24"/>
               </w:rPr>
               <w:t>Aims</w:t>
             </w:r>
             <w:r>
               <w:rPr>
-                <w:rFonts w:ascii="Times New Roman" w:hAnsi="Times New Roman" w:cs="Times New Roman"/>
-                <w:noProof/>
-                <w:webHidden/>
-                <w:sz w:val="24"/>
-                <w:szCs w:val="24"/>
+                <w:noProof/>
+                <w:webHidden/>
               </w:rPr>
               <w:tab/>
             </w:r>
             <w:r>
               <w:rPr>
-                <w:rFonts w:ascii="Times New Roman" w:hAnsi="Times New Roman" w:cs="Times New Roman"/>
-                <w:noProof/>
-                <w:webHidden/>
-                <w:sz w:val="24"/>
-                <w:szCs w:val="24"/>
+                <w:noProof/>
+                <w:webHidden/>
               </w:rPr>
               <w:fldChar w:fldCharType="begin"/>
             </w:r>
             <w:r>
               <w:rPr>
-                <w:rFonts w:ascii="Times New Roman" w:hAnsi="Times New Roman" w:cs="Times New Roman"/>
-                <w:noProof/>
-                <w:webHidden/>
-                <w:sz w:val="24"/>
-                <w:szCs w:val="24"/>
-              </w:rPr>
-              <w:instrText xml:space="preserve"> PAGEREF _Toc74964661 \h </w:instrText>
-            </w:r>
-            <w:r>
-              <w:rPr>
-                <w:rFonts w:ascii="Times New Roman" w:hAnsi="Times New Roman" w:cs="Times New Roman"/>
-                <w:noProof/>
-                <w:webHidden/>
-                <w:sz w:val="24"/>
-                <w:szCs w:val="24"/>
-              </w:rPr>
-            </w:r>
-            <w:r>
-              <w:rPr>
-                <w:rFonts w:ascii="Times New Roman" w:hAnsi="Times New Roman" w:cs="Times New Roman"/>
-                <w:noProof/>
-                <w:webHidden/>
-                <w:sz w:val="24"/>
-                <w:szCs w:val="24"/>
+                <w:noProof/>
+                <w:webHidden/>
+              </w:rPr>
+              <w:instrText xml:space="preserve"> PAGEREF _Toc74972972 \h </w:instrText>
+            </w:r>
+            <w:r>
+              <w:rPr>
+                <w:noProof/>
+                <w:webHidden/>
+              </w:rPr>
+            </w:r>
+            <w:r>
+              <w:rPr>
+                <w:noProof/>
+                <w:webHidden/>
               </w:rPr>
               <w:fldChar w:fldCharType="separate"/>
             </w:r>
             <w:r>
               <w:rPr>
-                <w:rFonts w:ascii="Times New Roman" w:hAnsi="Times New Roman" w:cs="Times New Roman"/>
-                <w:noProof/>
-                <w:webHidden/>
-                <w:sz w:val="24"/>
-                <w:szCs w:val="24"/>
+                <w:noProof/>
+                <w:webHidden/>
               </w:rPr>
               <w:t>5</w:t>
             </w:r>
             <w:r>
               <w:rPr>
-                <w:rFonts w:ascii="Times New Roman" w:hAnsi="Times New Roman" w:cs="Times New Roman"/>
-                <w:noProof/>
-                <w:webHidden/>
-                <w:sz w:val="24"/>
-                <w:szCs w:val="24"/>
+                <w:noProof/>
+                <w:webHidden/>
               </w:rPr>
               <w:fldChar w:fldCharType="end"/>
             </w:r>
@@ -983,29 +756,23 @@
               <w:tab w:val="right" w:leader="dot" w:pos="9016"/>
             </w:tabs>
             <w:rPr>
-              <w:rFonts w:ascii="Times New Roman" w:eastAsiaTheme="minorEastAsia" w:hAnsi="Times New Roman" w:cs="Times New Roman"/>
+              <w:rFonts w:asciiTheme="minorHAnsi" w:eastAsiaTheme="minorEastAsia" w:hAnsiTheme="minorHAnsi" w:cstheme="minorBidi"/>
               <w:noProof/>
-              <w:sz w:val="24"/>
-              <w:szCs w:val="24"/>
             </w:rPr>
           </w:pPr>
-          <w:hyperlink w:anchor="_Toc74964662" w:history="1">
+          <w:hyperlink w:anchor="_Toc74972973" w:history="1">
             <w:r>
               <w:rPr>
                 <w:rStyle w:val="Hyperlink"/>
                 <w:rFonts w:ascii="Times New Roman" w:hAnsi="Times New Roman" w:cs="Times New Roman"/>
                 <w:noProof/>
-                <w:sz w:val="24"/>
-                <w:szCs w:val="24"/>
               </w:rPr>
               <w:t>1.5.</w:t>
             </w:r>
             <w:r>
               <w:rPr>
-                <w:rFonts w:ascii="Times New Roman" w:eastAsiaTheme="minorEastAsia" w:hAnsi="Times New Roman" w:cs="Times New Roman"/>
-                <w:noProof/>
-                <w:sz w:val="24"/>
-                <w:szCs w:val="24"/>
+                <w:rFonts w:asciiTheme="minorHAnsi" w:eastAsiaTheme="minorEastAsia" w:hAnsiTheme="minorHAnsi" w:cstheme="minorBidi"/>
+                <w:noProof/>
               </w:rPr>
               <w:tab/>
             </w:r>
@@ -1014,77 +781,54 @@
                 <w:rStyle w:val="Hyperlink"/>
                 <w:rFonts w:ascii="Times New Roman" w:hAnsi="Times New Roman" w:cs="Times New Roman"/>
                 <w:noProof/>
-                <w:sz w:val="24"/>
-                <w:szCs w:val="24"/>
               </w:rPr>
               <w:t>Objectives</w:t>
             </w:r>
             <w:r>
               <w:rPr>
-                <w:rFonts w:ascii="Times New Roman" w:hAnsi="Times New Roman" w:cs="Times New Roman"/>
-                <w:noProof/>
-                <w:webHidden/>
-                <w:sz w:val="24"/>
-                <w:szCs w:val="24"/>
+                <w:noProof/>
+                <w:webHidden/>
               </w:rPr>
               <w:tab/>
             </w:r>
             <w:r>
               <w:rPr>
-                <w:rFonts w:ascii="Times New Roman" w:hAnsi="Times New Roman" w:cs="Times New Roman"/>
-                <w:noProof/>
-                <w:webHidden/>
-                <w:sz w:val="24"/>
-                <w:szCs w:val="24"/>
+                <w:noProof/>
+                <w:webHidden/>
               </w:rPr>
               <w:fldChar w:fldCharType="begin"/>
             </w:r>
             <w:r>
               <w:rPr>
-                <w:rFonts w:ascii="Times New Roman" w:hAnsi="Times New Roman" w:cs="Times New Roman"/>
-                <w:noProof/>
-                <w:webHidden/>
-                <w:sz w:val="24"/>
-                <w:szCs w:val="24"/>
-              </w:rPr>
-              <w:instrText xml:space="preserve"> PAGEREF _Toc74964662 \h </w:instrText>
-            </w:r>
-            <w:r>
-              <w:rPr>
-                <w:rFonts w:ascii="Times New Roman" w:hAnsi="Times New Roman" w:cs="Times New Roman"/>
-                <w:noProof/>
-                <w:webHidden/>
-                <w:sz w:val="24"/>
-                <w:szCs w:val="24"/>
-              </w:rPr>
-            </w:r>
-            <w:r>
-              <w:rPr>
-                <w:rFonts w:ascii="Times New Roman" w:hAnsi="Times New Roman" w:cs="Times New Roman"/>
-                <w:noProof/>
-                <w:webHidden/>
-                <w:sz w:val="24"/>
-                <w:szCs w:val="24"/>
+                <w:noProof/>
+                <w:webHidden/>
+              </w:rPr>
+              <w:instrText xml:space="preserve"> PAGEREF _Toc74972973 \h </w:instrText>
+            </w:r>
+            <w:r>
+              <w:rPr>
+                <w:noProof/>
+                <w:webHidden/>
+              </w:rPr>
+            </w:r>
+            <w:r>
+              <w:rPr>
+                <w:noProof/>
+                <w:webHidden/>
               </w:rPr>
               <w:fldChar w:fldCharType="separate"/>
             </w:r>
             <w:r>
               <w:rPr>
-                <w:rFonts w:ascii="Times New Roman" w:hAnsi="Times New Roman" w:cs="Times New Roman"/>
-                <w:noProof/>
-                <w:webHidden/>
-                <w:sz w:val="24"/>
-                <w:szCs w:val="24"/>
+                <w:noProof/>
+                <w:webHidden/>
               </w:rPr>
               <w:t>5</w:t>
             </w:r>
             <w:r>
               <w:rPr>
-                <w:rFonts w:ascii="Times New Roman" w:hAnsi="Times New Roman" w:cs="Times New Roman"/>
-                <w:noProof/>
-                <w:webHidden/>
-                <w:sz w:val="24"/>
-                <w:szCs w:val="24"/>
+                <w:noProof/>
+                <w:webHidden/>
               </w:rPr>
               <w:fldChar w:fldCharType="end"/>
             </w:r>
@@ -1098,29 +842,23 @@
               <w:tab w:val="right" w:leader="dot" w:pos="9016"/>
             </w:tabs>
             <w:rPr>
-              <w:rFonts w:ascii="Times New Roman" w:eastAsiaTheme="minorEastAsia" w:hAnsi="Times New Roman" w:cs="Times New Roman"/>
+              <w:rFonts w:asciiTheme="minorHAnsi" w:eastAsiaTheme="minorEastAsia" w:hAnsiTheme="minorHAnsi" w:cstheme="minorBidi"/>
               <w:noProof/>
-              <w:sz w:val="24"/>
-              <w:szCs w:val="24"/>
             </w:rPr>
           </w:pPr>
-          <w:hyperlink w:anchor="_Toc74964663" w:history="1">
+          <w:hyperlink w:anchor="_Toc74972974" w:history="1">
             <w:r>
               <w:rPr>
                 <w:rStyle w:val="Hyperlink"/>
                 <w:rFonts w:ascii="Times New Roman" w:hAnsi="Times New Roman" w:cs="Times New Roman"/>
                 <w:noProof/>
-                <w:sz w:val="24"/>
-                <w:szCs w:val="24"/>
               </w:rPr>
               <w:t>1.6.</w:t>
             </w:r>
             <w:r>
               <w:rPr>
-                <w:rFonts w:ascii="Times New Roman" w:eastAsiaTheme="minorEastAsia" w:hAnsi="Times New Roman" w:cs="Times New Roman"/>
-                <w:noProof/>
-                <w:sz w:val="24"/>
-                <w:szCs w:val="24"/>
+                <w:rFonts w:asciiTheme="minorHAnsi" w:eastAsiaTheme="minorEastAsia" w:hAnsiTheme="minorHAnsi" w:cstheme="minorBidi"/>
+                <w:noProof/>
               </w:rPr>
               <w:tab/>
             </w:r>
@@ -1129,77 +867,54 @@
                 <w:rStyle w:val="Hyperlink"/>
                 <w:rFonts w:ascii="Times New Roman" w:hAnsi="Times New Roman" w:cs="Times New Roman"/>
                 <w:noProof/>
-                <w:sz w:val="24"/>
-                <w:szCs w:val="24"/>
               </w:rPr>
               <w:t>Signiﬁcance of the Project</w:t>
             </w:r>
             <w:r>
               <w:rPr>
-                <w:rFonts w:ascii="Times New Roman" w:hAnsi="Times New Roman" w:cs="Times New Roman"/>
-                <w:noProof/>
-                <w:webHidden/>
-                <w:sz w:val="24"/>
-                <w:szCs w:val="24"/>
+                <w:noProof/>
+                <w:webHidden/>
               </w:rPr>
               <w:tab/>
             </w:r>
             <w:r>
               <w:rPr>
-                <w:rFonts w:ascii="Times New Roman" w:hAnsi="Times New Roman" w:cs="Times New Roman"/>
-                <w:noProof/>
-                <w:webHidden/>
-                <w:sz w:val="24"/>
-                <w:szCs w:val="24"/>
+                <w:noProof/>
+                <w:webHidden/>
               </w:rPr>
               <w:fldChar w:fldCharType="begin"/>
             </w:r>
             <w:r>
               <w:rPr>
-                <w:rFonts w:ascii="Times New Roman" w:hAnsi="Times New Roman" w:cs="Times New Roman"/>
-                <w:noProof/>
-                <w:webHidden/>
-                <w:sz w:val="24"/>
-                <w:szCs w:val="24"/>
-              </w:rPr>
-              <w:instrText xml:space="preserve"> PAGEREF _Toc74964663 \h </w:instrText>
-            </w:r>
-            <w:r>
-              <w:rPr>
-                <w:rFonts w:ascii="Times New Roman" w:hAnsi="Times New Roman" w:cs="Times New Roman"/>
-                <w:noProof/>
-                <w:webHidden/>
-                <w:sz w:val="24"/>
-                <w:szCs w:val="24"/>
-              </w:rPr>
-            </w:r>
-            <w:r>
-              <w:rPr>
-                <w:rFonts w:ascii="Times New Roman" w:hAnsi="Times New Roman" w:cs="Times New Roman"/>
-                <w:noProof/>
-                <w:webHidden/>
-                <w:sz w:val="24"/>
-                <w:szCs w:val="24"/>
+                <w:noProof/>
+                <w:webHidden/>
+              </w:rPr>
+              <w:instrText xml:space="preserve"> PAGEREF _Toc74972974 \h </w:instrText>
+            </w:r>
+            <w:r>
+              <w:rPr>
+                <w:noProof/>
+                <w:webHidden/>
+              </w:rPr>
+            </w:r>
+            <w:r>
+              <w:rPr>
+                <w:noProof/>
+                <w:webHidden/>
               </w:rPr>
               <w:fldChar w:fldCharType="separate"/>
             </w:r>
             <w:r>
               <w:rPr>
-                <w:rFonts w:ascii="Times New Roman" w:hAnsi="Times New Roman" w:cs="Times New Roman"/>
-                <w:noProof/>
-                <w:webHidden/>
-                <w:sz w:val="24"/>
-                <w:szCs w:val="24"/>
+                <w:noProof/>
+                <w:webHidden/>
               </w:rPr>
               <w:t>5</w:t>
             </w:r>
             <w:r>
               <w:rPr>
-                <w:rFonts w:ascii="Times New Roman" w:hAnsi="Times New Roman" w:cs="Times New Roman"/>
-                <w:noProof/>
-                <w:webHidden/>
-                <w:sz w:val="24"/>
-                <w:szCs w:val="24"/>
+                <w:noProof/>
+                <w:webHidden/>
               </w:rPr>
               <w:fldChar w:fldCharType="end"/>
             </w:r>
@@ -1213,29 +928,23 @@
               <w:tab w:val="right" w:leader="dot" w:pos="9016"/>
             </w:tabs>
             <w:rPr>
-              <w:rFonts w:ascii="Times New Roman" w:eastAsiaTheme="minorEastAsia" w:hAnsi="Times New Roman" w:cs="Times New Roman"/>
+              <w:rFonts w:asciiTheme="minorHAnsi" w:eastAsiaTheme="minorEastAsia" w:hAnsiTheme="minorHAnsi" w:cstheme="minorBidi"/>
               <w:noProof/>
-              <w:sz w:val="24"/>
-              <w:szCs w:val="24"/>
             </w:rPr>
           </w:pPr>
-          <w:hyperlink w:anchor="_Toc74964664" w:history="1">
+          <w:hyperlink w:anchor="_Toc74972975" w:history="1">
             <w:r>
               <w:rPr>
                 <w:rStyle w:val="Hyperlink"/>
                 <w:rFonts w:ascii="Times New Roman" w:hAnsi="Times New Roman" w:cs="Times New Roman"/>
                 <w:noProof/>
-                <w:sz w:val="24"/>
-                <w:szCs w:val="24"/>
               </w:rPr>
               <w:t>1.7.</w:t>
             </w:r>
             <w:r>
               <w:rPr>
-                <w:rFonts w:ascii="Times New Roman" w:eastAsiaTheme="minorEastAsia" w:hAnsi="Times New Roman" w:cs="Times New Roman"/>
-                <w:noProof/>
-                <w:sz w:val="24"/>
-                <w:szCs w:val="24"/>
+                <w:rFonts w:asciiTheme="minorHAnsi" w:eastAsiaTheme="minorEastAsia" w:hAnsiTheme="minorHAnsi" w:cstheme="minorBidi"/>
+                <w:noProof/>
               </w:rPr>
               <w:tab/>
             </w:r>
@@ -1244,77 +953,54 @@
                 <w:rStyle w:val="Hyperlink"/>
                 <w:rFonts w:ascii="Times New Roman" w:hAnsi="Times New Roman" w:cs="Times New Roman"/>
                 <w:noProof/>
-                <w:sz w:val="24"/>
-                <w:szCs w:val="24"/>
               </w:rPr>
               <w:t>Methodology</w:t>
             </w:r>
             <w:r>
               <w:rPr>
-                <w:rFonts w:ascii="Times New Roman" w:hAnsi="Times New Roman" w:cs="Times New Roman"/>
-                <w:noProof/>
-                <w:webHidden/>
-                <w:sz w:val="24"/>
-                <w:szCs w:val="24"/>
+                <w:noProof/>
+                <w:webHidden/>
               </w:rPr>
               <w:tab/>
             </w:r>
             <w:r>
               <w:rPr>
-                <w:rFonts w:ascii="Times New Roman" w:hAnsi="Times New Roman" w:cs="Times New Roman"/>
-                <w:noProof/>
-                <w:webHidden/>
-                <w:sz w:val="24"/>
-                <w:szCs w:val="24"/>
+                <w:noProof/>
+                <w:webHidden/>
               </w:rPr>
               <w:fldChar w:fldCharType="begin"/>
             </w:r>
             <w:r>
               <w:rPr>
-                <w:rFonts w:ascii="Times New Roman" w:hAnsi="Times New Roman" w:cs="Times New Roman"/>
-                <w:noProof/>
-                <w:webHidden/>
-                <w:sz w:val="24"/>
-                <w:szCs w:val="24"/>
-              </w:rPr>
-              <w:instrText xml:space="preserve"> PAGEREF _Toc74964664 \h </w:instrText>
-            </w:r>
-            <w:r>
-              <w:rPr>
-                <w:rFonts w:ascii="Times New Roman" w:hAnsi="Times New Roman" w:cs="Times New Roman"/>
-                <w:noProof/>
-                <w:webHidden/>
-                <w:sz w:val="24"/>
-                <w:szCs w:val="24"/>
-              </w:rPr>
-            </w:r>
-            <w:r>
-              <w:rPr>
-                <w:rFonts w:ascii="Times New Roman" w:hAnsi="Times New Roman" w:cs="Times New Roman"/>
-                <w:noProof/>
-                <w:webHidden/>
-                <w:sz w:val="24"/>
-                <w:szCs w:val="24"/>
+                <w:noProof/>
+                <w:webHidden/>
+              </w:rPr>
+              <w:instrText xml:space="preserve"> PAGEREF _Toc74972975 \h </w:instrText>
+            </w:r>
+            <w:r>
+              <w:rPr>
+                <w:noProof/>
+                <w:webHidden/>
+              </w:rPr>
+            </w:r>
+            <w:r>
+              <w:rPr>
+                <w:noProof/>
+                <w:webHidden/>
               </w:rPr>
               <w:fldChar w:fldCharType="separate"/>
             </w:r>
             <w:r>
               <w:rPr>
-                <w:rFonts w:ascii="Times New Roman" w:hAnsi="Times New Roman" w:cs="Times New Roman"/>
-                <w:noProof/>
-                <w:webHidden/>
-                <w:sz w:val="24"/>
-                <w:szCs w:val="24"/>
+                <w:noProof/>
+                <w:webHidden/>
               </w:rPr>
               <w:t>5</w:t>
             </w:r>
             <w:r>
               <w:rPr>
-                <w:rFonts w:ascii="Times New Roman" w:hAnsi="Times New Roman" w:cs="Times New Roman"/>
-                <w:noProof/>
-                <w:webHidden/>
-                <w:sz w:val="24"/>
-                <w:szCs w:val="24"/>
+                <w:noProof/>
+                <w:webHidden/>
               </w:rPr>
               <w:fldChar w:fldCharType="end"/>
             </w:r>
@@ -1328,29 +1014,23 @@
               <w:tab w:val="right" w:leader="dot" w:pos="9016"/>
             </w:tabs>
             <w:rPr>
-              <w:rFonts w:ascii="Times New Roman" w:hAnsi="Times New Roman" w:cs="Times New Roman"/>
+              <w:rFonts w:asciiTheme="minorHAnsi" w:eastAsiaTheme="minorEastAsia" w:hAnsiTheme="minorHAnsi" w:cstheme="minorBidi"/>
               <w:noProof/>
-              <w:sz w:val="24"/>
-              <w:szCs w:val="24"/>
             </w:rPr>
           </w:pPr>
-          <w:hyperlink w:anchor="_Toc74964665" w:history="1">
+          <w:hyperlink w:anchor="_Toc74972976" w:history="1">
             <w:r>
               <w:rPr>
                 <w:rStyle w:val="Hyperlink"/>
                 <w:rFonts w:ascii="Times New Roman" w:hAnsi="Times New Roman" w:cs="Times New Roman"/>
                 <w:noProof/>
-                <w:sz w:val="24"/>
-                <w:szCs w:val="24"/>
               </w:rPr>
               <w:t>i.</w:t>
             </w:r>
             <w:r>
               <w:rPr>
-                <w:rFonts w:ascii="Times New Roman" w:hAnsi="Times New Roman" w:cs="Times New Roman"/>
-                <w:noProof/>
-                <w:sz w:val="24"/>
-                <w:szCs w:val="24"/>
+                <w:rFonts w:asciiTheme="minorHAnsi" w:eastAsiaTheme="minorEastAsia" w:hAnsiTheme="minorHAnsi" w:cstheme="minorBidi"/>
+                <w:noProof/>
               </w:rPr>
               <w:tab/>
             </w:r>
@@ -1359,77 +1039,54 @@
                 <w:rStyle w:val="Hyperlink"/>
                 <w:rFonts w:ascii="Times New Roman" w:hAnsi="Times New Roman" w:cs="Times New Roman"/>
                 <w:noProof/>
-                <w:sz w:val="24"/>
-                <w:szCs w:val="24"/>
               </w:rPr>
               <w:t>Authentication of Users</w:t>
             </w:r>
             <w:r>
               <w:rPr>
-                <w:rFonts w:ascii="Times New Roman" w:hAnsi="Times New Roman" w:cs="Times New Roman"/>
-                <w:noProof/>
-                <w:webHidden/>
-                <w:sz w:val="24"/>
-                <w:szCs w:val="24"/>
+                <w:noProof/>
+                <w:webHidden/>
               </w:rPr>
               <w:tab/>
             </w:r>
             <w:r>
               <w:rPr>
-                <w:rFonts w:ascii="Times New Roman" w:hAnsi="Times New Roman" w:cs="Times New Roman"/>
-                <w:noProof/>
-                <w:webHidden/>
-                <w:sz w:val="24"/>
-                <w:szCs w:val="24"/>
+                <w:noProof/>
+                <w:webHidden/>
               </w:rPr>
               <w:fldChar w:fldCharType="begin"/>
             </w:r>
             <w:r>
               <w:rPr>
-                <w:rFonts w:ascii="Times New Roman" w:hAnsi="Times New Roman" w:cs="Times New Roman"/>
-                <w:noProof/>
-                <w:webHidden/>
-                <w:sz w:val="24"/>
-                <w:szCs w:val="24"/>
-              </w:rPr>
-              <w:instrText xml:space="preserve"> PAGEREF _Toc74964665 \h </w:instrText>
-            </w:r>
-            <w:r>
-              <w:rPr>
-                <w:rFonts w:ascii="Times New Roman" w:hAnsi="Times New Roman" w:cs="Times New Roman"/>
-                <w:noProof/>
-                <w:webHidden/>
-                <w:sz w:val="24"/>
-                <w:szCs w:val="24"/>
-              </w:rPr>
-            </w:r>
-            <w:r>
-              <w:rPr>
-                <w:rFonts w:ascii="Times New Roman" w:hAnsi="Times New Roman" w:cs="Times New Roman"/>
-                <w:noProof/>
-                <w:webHidden/>
-                <w:sz w:val="24"/>
-                <w:szCs w:val="24"/>
+                <w:noProof/>
+                <w:webHidden/>
+              </w:rPr>
+              <w:instrText xml:space="preserve"> PAGEREF _Toc74972976 \h </w:instrText>
+            </w:r>
+            <w:r>
+              <w:rPr>
+                <w:noProof/>
+                <w:webHidden/>
+              </w:rPr>
+            </w:r>
+            <w:r>
+              <w:rPr>
+                <w:noProof/>
+                <w:webHidden/>
               </w:rPr>
               <w:fldChar w:fldCharType="separate"/>
             </w:r>
             <w:r>
               <w:rPr>
-                <w:rFonts w:ascii="Times New Roman" w:hAnsi="Times New Roman" w:cs="Times New Roman"/>
-                <w:noProof/>
-                <w:webHidden/>
-                <w:sz w:val="24"/>
-                <w:szCs w:val="24"/>
+                <w:noProof/>
+                <w:webHidden/>
               </w:rPr>
               <w:t>6</w:t>
             </w:r>
             <w:r>
               <w:rPr>
-                <w:rFonts w:ascii="Times New Roman" w:hAnsi="Times New Roman" w:cs="Times New Roman"/>
-                <w:noProof/>
-                <w:webHidden/>
-                <w:sz w:val="24"/>
-                <w:szCs w:val="24"/>
+                <w:noProof/>
+                <w:webHidden/>
               </w:rPr>
               <w:fldChar w:fldCharType="end"/>
             </w:r>
@@ -1443,29 +1100,23 @@
               <w:tab w:val="right" w:leader="dot" w:pos="9016"/>
             </w:tabs>
             <w:rPr>
-              <w:rFonts w:ascii="Times New Roman" w:hAnsi="Times New Roman" w:cs="Times New Roman"/>
+              <w:rFonts w:asciiTheme="minorHAnsi" w:eastAsiaTheme="minorEastAsia" w:hAnsiTheme="minorHAnsi" w:cstheme="minorBidi"/>
               <w:noProof/>
-              <w:sz w:val="24"/>
-              <w:szCs w:val="24"/>
             </w:rPr>
           </w:pPr>
-          <w:hyperlink w:anchor="_Toc74964666" w:history="1">
+          <w:hyperlink w:anchor="_Toc74972977" w:history="1">
             <w:r>
               <w:rPr>
                 <w:rStyle w:val="Hyperlink"/>
                 <w:rFonts w:ascii="Times New Roman" w:hAnsi="Times New Roman" w:cs="Times New Roman"/>
                 <w:noProof/>
-                <w:sz w:val="24"/>
-                <w:szCs w:val="24"/>
               </w:rPr>
               <w:t>ii.</w:t>
             </w:r>
             <w:r>
               <w:rPr>
-                <w:rFonts w:ascii="Times New Roman" w:hAnsi="Times New Roman" w:cs="Times New Roman"/>
-                <w:noProof/>
-                <w:sz w:val="24"/>
-                <w:szCs w:val="24"/>
+                <w:rFonts w:asciiTheme="minorHAnsi" w:eastAsiaTheme="minorEastAsia" w:hAnsiTheme="minorHAnsi" w:cstheme="minorBidi"/>
+                <w:noProof/>
               </w:rPr>
               <w:tab/>
             </w:r>
@@ -1474,77 +1125,54 @@
                 <w:rStyle w:val="Hyperlink"/>
                 <w:rFonts w:ascii="Times New Roman" w:hAnsi="Times New Roman" w:cs="Times New Roman"/>
                 <w:noProof/>
-                <w:sz w:val="24"/>
-                <w:szCs w:val="24"/>
               </w:rPr>
               <w:t>Identification of files to be monitored</w:t>
             </w:r>
             <w:r>
               <w:rPr>
-                <w:rFonts w:ascii="Times New Roman" w:hAnsi="Times New Roman" w:cs="Times New Roman"/>
-                <w:noProof/>
-                <w:webHidden/>
-                <w:sz w:val="24"/>
-                <w:szCs w:val="24"/>
+                <w:noProof/>
+                <w:webHidden/>
               </w:rPr>
               <w:tab/>
             </w:r>
             <w:r>
               <w:rPr>
-                <w:rFonts w:ascii="Times New Roman" w:hAnsi="Times New Roman" w:cs="Times New Roman"/>
-                <w:noProof/>
-                <w:webHidden/>
-                <w:sz w:val="24"/>
-                <w:szCs w:val="24"/>
+                <w:noProof/>
+                <w:webHidden/>
               </w:rPr>
               <w:fldChar w:fldCharType="begin"/>
             </w:r>
             <w:r>
               <w:rPr>
-                <w:rFonts w:ascii="Times New Roman" w:hAnsi="Times New Roman" w:cs="Times New Roman"/>
-                <w:noProof/>
-                <w:webHidden/>
-                <w:sz w:val="24"/>
-                <w:szCs w:val="24"/>
-              </w:rPr>
-              <w:instrText xml:space="preserve"> PAGEREF _Toc74964666 \h </w:instrText>
-            </w:r>
-            <w:r>
-              <w:rPr>
-                <w:rFonts w:ascii="Times New Roman" w:hAnsi="Times New Roman" w:cs="Times New Roman"/>
-                <w:noProof/>
-                <w:webHidden/>
-                <w:sz w:val="24"/>
-                <w:szCs w:val="24"/>
-              </w:rPr>
-            </w:r>
-            <w:r>
-              <w:rPr>
-                <w:rFonts w:ascii="Times New Roman" w:hAnsi="Times New Roman" w:cs="Times New Roman"/>
-                <w:noProof/>
-                <w:webHidden/>
-                <w:sz w:val="24"/>
-                <w:szCs w:val="24"/>
+                <w:noProof/>
+                <w:webHidden/>
+              </w:rPr>
+              <w:instrText xml:space="preserve"> PAGEREF _Toc74972977 \h </w:instrText>
+            </w:r>
+            <w:r>
+              <w:rPr>
+                <w:noProof/>
+                <w:webHidden/>
+              </w:rPr>
+            </w:r>
+            <w:r>
+              <w:rPr>
+                <w:noProof/>
+                <w:webHidden/>
               </w:rPr>
               <w:fldChar w:fldCharType="separate"/>
             </w:r>
             <w:r>
               <w:rPr>
-                <w:rFonts w:ascii="Times New Roman" w:hAnsi="Times New Roman" w:cs="Times New Roman"/>
-                <w:noProof/>
-                <w:webHidden/>
-                <w:sz w:val="24"/>
-                <w:szCs w:val="24"/>
+                <w:noProof/>
+                <w:webHidden/>
               </w:rPr>
               <w:t>6</w:t>
             </w:r>
             <w:r>
               <w:rPr>
-                <w:rFonts w:ascii="Times New Roman" w:hAnsi="Times New Roman" w:cs="Times New Roman"/>
-                <w:noProof/>
-                <w:webHidden/>
-                <w:sz w:val="24"/>
-                <w:szCs w:val="24"/>
+                <w:noProof/>
+                <w:webHidden/>
               </w:rPr>
               <w:fldChar w:fldCharType="end"/>
             </w:r>
@@ -1558,29 +1186,23 @@
               <w:tab w:val="right" w:leader="dot" w:pos="9016"/>
             </w:tabs>
             <w:rPr>
-              <w:rFonts w:ascii="Times New Roman" w:hAnsi="Times New Roman" w:cs="Times New Roman"/>
+              <w:rFonts w:asciiTheme="minorHAnsi" w:eastAsiaTheme="minorEastAsia" w:hAnsiTheme="minorHAnsi" w:cstheme="minorBidi"/>
               <w:noProof/>
-              <w:sz w:val="24"/>
-              <w:szCs w:val="24"/>
             </w:rPr>
           </w:pPr>
-          <w:hyperlink w:anchor="_Toc74964667" w:history="1">
+          <w:hyperlink w:anchor="_Toc74972978" w:history="1">
             <w:r>
               <w:rPr>
                 <w:rStyle w:val="Hyperlink"/>
                 <w:rFonts w:ascii="Times New Roman" w:hAnsi="Times New Roman" w:cs="Times New Roman"/>
                 <w:noProof/>
-                <w:sz w:val="24"/>
-                <w:szCs w:val="24"/>
               </w:rPr>
               <w:t>iii.</w:t>
             </w:r>
             <w:r>
               <w:rPr>
-                <w:rFonts w:ascii="Times New Roman" w:hAnsi="Times New Roman" w:cs="Times New Roman"/>
-                <w:noProof/>
-                <w:sz w:val="24"/>
-                <w:szCs w:val="24"/>
+                <w:rFonts w:asciiTheme="minorHAnsi" w:eastAsiaTheme="minorEastAsia" w:hAnsiTheme="minorHAnsi" w:cstheme="minorBidi"/>
+                <w:noProof/>
               </w:rPr>
               <w:tab/>
             </w:r>
@@ -1589,77 +1211,54 @@
                 <w:rStyle w:val="Hyperlink"/>
                 <w:rFonts w:ascii="Times New Roman" w:hAnsi="Times New Roman" w:cs="Times New Roman"/>
                 <w:noProof/>
-                <w:sz w:val="24"/>
-                <w:szCs w:val="24"/>
               </w:rPr>
               <w:t>Creation of Baseline values for files to be monitored</w:t>
             </w:r>
             <w:r>
               <w:rPr>
-                <w:rFonts w:ascii="Times New Roman" w:hAnsi="Times New Roman" w:cs="Times New Roman"/>
-                <w:noProof/>
-                <w:webHidden/>
-                <w:sz w:val="24"/>
-                <w:szCs w:val="24"/>
+                <w:noProof/>
+                <w:webHidden/>
               </w:rPr>
               <w:tab/>
             </w:r>
             <w:r>
               <w:rPr>
-                <w:rFonts w:ascii="Times New Roman" w:hAnsi="Times New Roman" w:cs="Times New Roman"/>
-                <w:noProof/>
-                <w:webHidden/>
-                <w:sz w:val="24"/>
-                <w:szCs w:val="24"/>
+                <w:noProof/>
+                <w:webHidden/>
               </w:rPr>
               <w:fldChar w:fldCharType="begin"/>
             </w:r>
             <w:r>
               <w:rPr>
-                <w:rFonts w:ascii="Times New Roman" w:hAnsi="Times New Roman" w:cs="Times New Roman"/>
-                <w:noProof/>
-                <w:webHidden/>
-                <w:sz w:val="24"/>
-                <w:szCs w:val="24"/>
-              </w:rPr>
-              <w:instrText xml:space="preserve"> PAGEREF _Toc74964667 \h </w:instrText>
-            </w:r>
-            <w:r>
-              <w:rPr>
-                <w:rFonts w:ascii="Times New Roman" w:hAnsi="Times New Roman" w:cs="Times New Roman"/>
-                <w:noProof/>
-                <w:webHidden/>
-                <w:sz w:val="24"/>
-                <w:szCs w:val="24"/>
-              </w:rPr>
-            </w:r>
-            <w:r>
-              <w:rPr>
-                <w:rFonts w:ascii="Times New Roman" w:hAnsi="Times New Roman" w:cs="Times New Roman"/>
-                <w:noProof/>
-                <w:webHidden/>
-                <w:sz w:val="24"/>
-                <w:szCs w:val="24"/>
+                <w:noProof/>
+                <w:webHidden/>
+              </w:rPr>
+              <w:instrText xml:space="preserve"> PAGEREF _Toc74972978 \h </w:instrText>
+            </w:r>
+            <w:r>
+              <w:rPr>
+                <w:noProof/>
+                <w:webHidden/>
+              </w:rPr>
+            </w:r>
+            <w:r>
+              <w:rPr>
+                <w:noProof/>
+                <w:webHidden/>
               </w:rPr>
               <w:fldChar w:fldCharType="separate"/>
             </w:r>
             <w:r>
               <w:rPr>
-                <w:rFonts w:ascii="Times New Roman" w:hAnsi="Times New Roman" w:cs="Times New Roman"/>
-                <w:noProof/>
-                <w:webHidden/>
-                <w:sz w:val="24"/>
-                <w:szCs w:val="24"/>
+                <w:noProof/>
+                <w:webHidden/>
               </w:rPr>
               <w:t>6</w:t>
             </w:r>
             <w:r>
               <w:rPr>
-                <w:rFonts w:ascii="Times New Roman" w:hAnsi="Times New Roman" w:cs="Times New Roman"/>
-                <w:noProof/>
-                <w:webHidden/>
-                <w:sz w:val="24"/>
-                <w:szCs w:val="24"/>
+                <w:noProof/>
+                <w:webHidden/>
               </w:rPr>
               <w:fldChar w:fldCharType="end"/>
             </w:r>
@@ -1673,29 +1272,23 @@
               <w:tab w:val="right" w:leader="dot" w:pos="9016"/>
             </w:tabs>
             <w:rPr>
-              <w:rFonts w:ascii="Times New Roman" w:hAnsi="Times New Roman" w:cs="Times New Roman"/>
+              <w:rFonts w:asciiTheme="minorHAnsi" w:eastAsiaTheme="minorEastAsia" w:hAnsiTheme="minorHAnsi" w:cstheme="minorBidi"/>
               <w:noProof/>
-              <w:sz w:val="24"/>
-              <w:szCs w:val="24"/>
             </w:rPr>
           </w:pPr>
-          <w:hyperlink w:anchor="_Toc74964668" w:history="1">
+          <w:hyperlink w:anchor="_Toc74972979" w:history="1">
             <w:r>
               <w:rPr>
                 <w:rStyle w:val="Hyperlink"/>
                 <w:rFonts w:ascii="Times New Roman" w:hAnsi="Times New Roman" w:cs="Times New Roman"/>
                 <w:noProof/>
-                <w:sz w:val="24"/>
-                <w:szCs w:val="24"/>
               </w:rPr>
               <w:t>iv.</w:t>
             </w:r>
             <w:r>
               <w:rPr>
-                <w:rFonts w:ascii="Times New Roman" w:hAnsi="Times New Roman" w:cs="Times New Roman"/>
-                <w:noProof/>
-                <w:sz w:val="24"/>
-                <w:szCs w:val="24"/>
+                <w:rFonts w:asciiTheme="minorHAnsi" w:eastAsiaTheme="minorEastAsia" w:hAnsiTheme="minorHAnsi" w:cstheme="minorBidi"/>
+                <w:noProof/>
               </w:rPr>
               <w:tab/>
             </w:r>
@@ -1704,77 +1297,54 @@
                 <w:rStyle w:val="Hyperlink"/>
                 <w:rFonts w:ascii="Times New Roman" w:hAnsi="Times New Roman" w:cs="Times New Roman"/>
                 <w:noProof/>
-                <w:sz w:val="24"/>
-                <w:szCs w:val="24"/>
               </w:rPr>
               <w:t>Monitoring changes</w:t>
             </w:r>
             <w:r>
               <w:rPr>
-                <w:rFonts w:ascii="Times New Roman" w:hAnsi="Times New Roman" w:cs="Times New Roman"/>
-                <w:noProof/>
-                <w:webHidden/>
-                <w:sz w:val="24"/>
-                <w:szCs w:val="24"/>
+                <w:noProof/>
+                <w:webHidden/>
               </w:rPr>
               <w:tab/>
             </w:r>
             <w:r>
               <w:rPr>
-                <w:rFonts w:ascii="Times New Roman" w:hAnsi="Times New Roman" w:cs="Times New Roman"/>
-                <w:noProof/>
-                <w:webHidden/>
-                <w:sz w:val="24"/>
-                <w:szCs w:val="24"/>
+                <w:noProof/>
+                <w:webHidden/>
               </w:rPr>
               <w:fldChar w:fldCharType="begin"/>
             </w:r>
             <w:r>
               <w:rPr>
-                <w:rFonts w:ascii="Times New Roman" w:hAnsi="Times New Roman" w:cs="Times New Roman"/>
-                <w:noProof/>
-                <w:webHidden/>
-                <w:sz w:val="24"/>
-                <w:szCs w:val="24"/>
-              </w:rPr>
-              <w:instrText xml:space="preserve"> PAGEREF _Toc74964668 \h </w:instrText>
-            </w:r>
-            <w:r>
-              <w:rPr>
-                <w:rFonts w:ascii="Times New Roman" w:hAnsi="Times New Roman" w:cs="Times New Roman"/>
-                <w:noProof/>
-                <w:webHidden/>
-                <w:sz w:val="24"/>
-                <w:szCs w:val="24"/>
-              </w:rPr>
-            </w:r>
-            <w:r>
-              <w:rPr>
-                <w:rFonts w:ascii="Times New Roman" w:hAnsi="Times New Roman" w:cs="Times New Roman"/>
-                <w:noProof/>
-                <w:webHidden/>
-                <w:sz w:val="24"/>
-                <w:szCs w:val="24"/>
+                <w:noProof/>
+                <w:webHidden/>
+              </w:rPr>
+              <w:instrText xml:space="preserve"> PAGEREF _Toc74972979 \h </w:instrText>
+            </w:r>
+            <w:r>
+              <w:rPr>
+                <w:noProof/>
+                <w:webHidden/>
+              </w:rPr>
+            </w:r>
+            <w:r>
+              <w:rPr>
+                <w:noProof/>
+                <w:webHidden/>
               </w:rPr>
               <w:fldChar w:fldCharType="separate"/>
             </w:r>
             <w:r>
               <w:rPr>
-                <w:rFonts w:ascii="Times New Roman" w:hAnsi="Times New Roman" w:cs="Times New Roman"/>
-                <w:noProof/>
-                <w:webHidden/>
-                <w:sz w:val="24"/>
-                <w:szCs w:val="24"/>
+                <w:noProof/>
+                <w:webHidden/>
               </w:rPr>
               <w:t>6</w:t>
             </w:r>
             <w:r>
               <w:rPr>
-                <w:rFonts w:ascii="Times New Roman" w:hAnsi="Times New Roman" w:cs="Times New Roman"/>
-                <w:noProof/>
-                <w:webHidden/>
-                <w:sz w:val="24"/>
-                <w:szCs w:val="24"/>
+                <w:noProof/>
+                <w:webHidden/>
               </w:rPr>
               <w:fldChar w:fldCharType="end"/>
             </w:r>
@@ -1788,29 +1358,23 @@
               <w:tab w:val="right" w:leader="dot" w:pos="9016"/>
             </w:tabs>
             <w:rPr>
-              <w:rFonts w:ascii="Times New Roman" w:hAnsi="Times New Roman" w:cs="Times New Roman"/>
+              <w:rFonts w:asciiTheme="minorHAnsi" w:eastAsiaTheme="minorEastAsia" w:hAnsiTheme="minorHAnsi" w:cstheme="minorBidi"/>
               <w:noProof/>
-              <w:sz w:val="24"/>
-              <w:szCs w:val="24"/>
             </w:rPr>
           </w:pPr>
-          <w:hyperlink w:anchor="_Toc74964669" w:history="1">
+          <w:hyperlink w:anchor="_Toc74972980" w:history="1">
             <w:r>
               <w:rPr>
                 <w:rStyle w:val="Hyperlink"/>
                 <w:rFonts w:ascii="Times New Roman" w:hAnsi="Times New Roman" w:cs="Times New Roman"/>
                 <w:noProof/>
-                <w:sz w:val="24"/>
-                <w:szCs w:val="24"/>
               </w:rPr>
               <w:t>v.</w:t>
             </w:r>
             <w:r>
               <w:rPr>
-                <w:rFonts w:ascii="Times New Roman" w:hAnsi="Times New Roman" w:cs="Times New Roman"/>
-                <w:noProof/>
-                <w:sz w:val="24"/>
-                <w:szCs w:val="24"/>
+                <w:rFonts w:asciiTheme="minorHAnsi" w:eastAsiaTheme="minorEastAsia" w:hAnsiTheme="minorHAnsi" w:cstheme="minorBidi"/>
+                <w:noProof/>
               </w:rPr>
               <w:tab/>
             </w:r>
@@ -1819,77 +1383,54 @@
                 <w:rStyle w:val="Hyperlink"/>
                 <w:rFonts w:ascii="Times New Roman" w:hAnsi="Times New Roman" w:cs="Times New Roman"/>
                 <w:noProof/>
-                <w:sz w:val="24"/>
-                <w:szCs w:val="24"/>
               </w:rPr>
               <w:t>Sending an alert</w:t>
             </w:r>
             <w:r>
               <w:rPr>
-                <w:rFonts w:ascii="Times New Roman" w:hAnsi="Times New Roman" w:cs="Times New Roman"/>
-                <w:noProof/>
-                <w:webHidden/>
-                <w:sz w:val="24"/>
-                <w:szCs w:val="24"/>
+                <w:noProof/>
+                <w:webHidden/>
               </w:rPr>
               <w:tab/>
             </w:r>
             <w:r>
               <w:rPr>
-                <w:rFonts w:ascii="Times New Roman" w:hAnsi="Times New Roman" w:cs="Times New Roman"/>
-                <w:noProof/>
-                <w:webHidden/>
-                <w:sz w:val="24"/>
-                <w:szCs w:val="24"/>
+                <w:noProof/>
+                <w:webHidden/>
               </w:rPr>
               <w:fldChar w:fldCharType="begin"/>
             </w:r>
             <w:r>
               <w:rPr>
-                <w:rFonts w:ascii="Times New Roman" w:hAnsi="Times New Roman" w:cs="Times New Roman"/>
-                <w:noProof/>
-                <w:webHidden/>
-                <w:sz w:val="24"/>
-                <w:szCs w:val="24"/>
-              </w:rPr>
-              <w:instrText xml:space="preserve"> PAGEREF _Toc74964669 \h </w:instrText>
-            </w:r>
-            <w:r>
-              <w:rPr>
-                <w:rFonts w:ascii="Times New Roman" w:hAnsi="Times New Roman" w:cs="Times New Roman"/>
-                <w:noProof/>
-                <w:webHidden/>
-                <w:sz w:val="24"/>
-                <w:szCs w:val="24"/>
-              </w:rPr>
-            </w:r>
-            <w:r>
-              <w:rPr>
-                <w:rFonts w:ascii="Times New Roman" w:hAnsi="Times New Roman" w:cs="Times New Roman"/>
-                <w:noProof/>
-                <w:webHidden/>
-                <w:sz w:val="24"/>
-                <w:szCs w:val="24"/>
+                <w:noProof/>
+                <w:webHidden/>
+              </w:rPr>
+              <w:instrText xml:space="preserve"> PAGEREF _Toc74972980 \h </w:instrText>
+            </w:r>
+            <w:r>
+              <w:rPr>
+                <w:noProof/>
+                <w:webHidden/>
+              </w:rPr>
+            </w:r>
+            <w:r>
+              <w:rPr>
+                <w:noProof/>
+                <w:webHidden/>
               </w:rPr>
               <w:fldChar w:fldCharType="separate"/>
             </w:r>
             <w:r>
               <w:rPr>
-                <w:rFonts w:ascii="Times New Roman" w:hAnsi="Times New Roman" w:cs="Times New Roman"/>
-                <w:noProof/>
-                <w:webHidden/>
-                <w:sz w:val="24"/>
-                <w:szCs w:val="24"/>
+                <w:noProof/>
+                <w:webHidden/>
               </w:rPr>
               <w:t>6</w:t>
             </w:r>
             <w:r>
               <w:rPr>
-                <w:rFonts w:ascii="Times New Roman" w:hAnsi="Times New Roman" w:cs="Times New Roman"/>
-                <w:noProof/>
-                <w:webHidden/>
-                <w:sz w:val="24"/>
-                <w:szCs w:val="24"/>
+                <w:noProof/>
+                <w:webHidden/>
               </w:rPr>
               <w:fldChar w:fldCharType="end"/>
             </w:r>
@@ -1903,29 +1444,23 @@
               <w:tab w:val="right" w:leader="dot" w:pos="9016"/>
             </w:tabs>
             <w:rPr>
-              <w:rFonts w:ascii="Times New Roman" w:hAnsi="Times New Roman" w:cs="Times New Roman"/>
+              <w:rFonts w:asciiTheme="minorHAnsi" w:eastAsiaTheme="minorEastAsia" w:hAnsiTheme="minorHAnsi" w:cstheme="minorBidi"/>
               <w:noProof/>
-              <w:sz w:val="24"/>
-              <w:szCs w:val="24"/>
             </w:rPr>
           </w:pPr>
-          <w:hyperlink w:anchor="_Toc74964670" w:history="1">
+          <w:hyperlink w:anchor="_Toc74972981" w:history="1">
             <w:r>
               <w:rPr>
                 <w:rStyle w:val="Hyperlink"/>
                 <w:rFonts w:ascii="Times New Roman" w:hAnsi="Times New Roman" w:cs="Times New Roman"/>
                 <w:noProof/>
-                <w:sz w:val="24"/>
-                <w:szCs w:val="24"/>
               </w:rPr>
               <w:t>vi.</w:t>
             </w:r>
             <w:r>
               <w:rPr>
-                <w:rFonts w:ascii="Times New Roman" w:hAnsi="Times New Roman" w:cs="Times New Roman"/>
-                <w:noProof/>
-                <w:sz w:val="24"/>
-                <w:szCs w:val="24"/>
+                <w:rFonts w:asciiTheme="minorHAnsi" w:eastAsiaTheme="minorEastAsia" w:hAnsiTheme="minorHAnsi" w:cstheme="minorBidi"/>
+                <w:noProof/>
               </w:rPr>
               <w:tab/>
             </w:r>
@@ -1934,77 +1469,54 @@
                 <w:rStyle w:val="Hyperlink"/>
                 <w:rFonts w:ascii="Times New Roman" w:hAnsi="Times New Roman" w:cs="Times New Roman"/>
                 <w:noProof/>
-                <w:sz w:val="24"/>
-                <w:szCs w:val="24"/>
               </w:rPr>
               <w:t>Reporting results</w:t>
             </w:r>
             <w:r>
               <w:rPr>
-                <w:rFonts w:ascii="Times New Roman" w:hAnsi="Times New Roman" w:cs="Times New Roman"/>
-                <w:noProof/>
-                <w:webHidden/>
-                <w:sz w:val="24"/>
-                <w:szCs w:val="24"/>
+                <w:noProof/>
+                <w:webHidden/>
               </w:rPr>
               <w:tab/>
             </w:r>
             <w:r>
               <w:rPr>
-                <w:rFonts w:ascii="Times New Roman" w:hAnsi="Times New Roman" w:cs="Times New Roman"/>
-                <w:noProof/>
-                <w:webHidden/>
-                <w:sz w:val="24"/>
-                <w:szCs w:val="24"/>
+                <w:noProof/>
+                <w:webHidden/>
               </w:rPr>
               <w:fldChar w:fldCharType="begin"/>
             </w:r>
             <w:r>
               <w:rPr>
-                <w:rFonts w:ascii="Times New Roman" w:hAnsi="Times New Roman" w:cs="Times New Roman"/>
-                <w:noProof/>
-                <w:webHidden/>
-                <w:sz w:val="24"/>
-                <w:szCs w:val="24"/>
-              </w:rPr>
-              <w:instrText xml:space="preserve"> PAGEREF _Toc74964670 \h </w:instrText>
-            </w:r>
-            <w:r>
-              <w:rPr>
-                <w:rFonts w:ascii="Times New Roman" w:hAnsi="Times New Roman" w:cs="Times New Roman"/>
-                <w:noProof/>
-                <w:webHidden/>
-                <w:sz w:val="24"/>
-                <w:szCs w:val="24"/>
-              </w:rPr>
-            </w:r>
-            <w:r>
-              <w:rPr>
-                <w:rFonts w:ascii="Times New Roman" w:hAnsi="Times New Roman" w:cs="Times New Roman"/>
-                <w:noProof/>
-                <w:webHidden/>
-                <w:sz w:val="24"/>
-                <w:szCs w:val="24"/>
+                <w:noProof/>
+                <w:webHidden/>
+              </w:rPr>
+              <w:instrText xml:space="preserve"> PAGEREF _Toc74972981 \h </w:instrText>
+            </w:r>
+            <w:r>
+              <w:rPr>
+                <w:noProof/>
+                <w:webHidden/>
+              </w:rPr>
+            </w:r>
+            <w:r>
+              <w:rPr>
+                <w:noProof/>
+                <w:webHidden/>
               </w:rPr>
               <w:fldChar w:fldCharType="separate"/>
             </w:r>
             <w:r>
               <w:rPr>
-                <w:rFonts w:ascii="Times New Roman" w:hAnsi="Times New Roman" w:cs="Times New Roman"/>
-                <w:noProof/>
-                <w:webHidden/>
-                <w:sz w:val="24"/>
-                <w:szCs w:val="24"/>
+                <w:noProof/>
+                <w:webHidden/>
               </w:rPr>
               <w:t>6</w:t>
             </w:r>
             <w:r>
               <w:rPr>
-                <w:rFonts w:ascii="Times New Roman" w:hAnsi="Times New Roman" w:cs="Times New Roman"/>
-                <w:noProof/>
-                <w:webHidden/>
-                <w:sz w:val="24"/>
-                <w:szCs w:val="24"/>
+                <w:noProof/>
+                <w:webHidden/>
               </w:rPr>
               <w:fldChar w:fldCharType="end"/>
             </w:r>
@@ -2018,29 +1530,23 @@
               <w:tab w:val="right" w:leader="dot" w:pos="9016"/>
             </w:tabs>
             <w:rPr>
-              <w:rFonts w:ascii="Times New Roman" w:eastAsiaTheme="minorEastAsia" w:hAnsi="Times New Roman" w:cs="Times New Roman"/>
+              <w:rFonts w:asciiTheme="minorHAnsi" w:eastAsiaTheme="minorEastAsia" w:hAnsiTheme="minorHAnsi" w:cstheme="minorBidi"/>
               <w:noProof/>
-              <w:sz w:val="24"/>
-              <w:szCs w:val="24"/>
             </w:rPr>
           </w:pPr>
-          <w:hyperlink w:anchor="_Toc74964671" w:history="1">
+          <w:hyperlink w:anchor="_Toc74972982" w:history="1">
             <w:r>
               <w:rPr>
                 <w:rStyle w:val="Hyperlink"/>
                 <w:rFonts w:ascii="Times New Roman" w:hAnsi="Times New Roman" w:cs="Times New Roman"/>
                 <w:noProof/>
-                <w:sz w:val="24"/>
-                <w:szCs w:val="24"/>
               </w:rPr>
               <w:t>1.8.</w:t>
             </w:r>
             <w:r>
               <w:rPr>
-                <w:rFonts w:ascii="Times New Roman" w:eastAsiaTheme="minorEastAsia" w:hAnsi="Times New Roman" w:cs="Times New Roman"/>
-                <w:noProof/>
-                <w:sz w:val="24"/>
-                <w:szCs w:val="24"/>
+                <w:rFonts w:asciiTheme="minorHAnsi" w:eastAsiaTheme="minorEastAsia" w:hAnsiTheme="minorHAnsi" w:cstheme="minorBidi"/>
+                <w:noProof/>
               </w:rPr>
               <w:tab/>
             </w:r>
@@ -2049,77 +1555,54 @@
                 <w:rStyle w:val="Hyperlink"/>
                 <w:rFonts w:ascii="Times New Roman" w:hAnsi="Times New Roman" w:cs="Times New Roman"/>
                 <w:noProof/>
-                <w:sz w:val="24"/>
-                <w:szCs w:val="24"/>
               </w:rPr>
               <w:t>Scope of the Project</w:t>
             </w:r>
             <w:r>
               <w:rPr>
-                <w:rFonts w:ascii="Times New Roman" w:hAnsi="Times New Roman" w:cs="Times New Roman"/>
-                <w:noProof/>
-                <w:webHidden/>
-                <w:sz w:val="24"/>
-                <w:szCs w:val="24"/>
+                <w:noProof/>
+                <w:webHidden/>
               </w:rPr>
               <w:tab/>
             </w:r>
             <w:r>
               <w:rPr>
-                <w:rFonts w:ascii="Times New Roman" w:hAnsi="Times New Roman" w:cs="Times New Roman"/>
-                <w:noProof/>
-                <w:webHidden/>
-                <w:sz w:val="24"/>
-                <w:szCs w:val="24"/>
+                <w:noProof/>
+                <w:webHidden/>
               </w:rPr>
               <w:fldChar w:fldCharType="begin"/>
             </w:r>
             <w:r>
               <w:rPr>
-                <w:rFonts w:ascii="Times New Roman" w:hAnsi="Times New Roman" w:cs="Times New Roman"/>
-                <w:noProof/>
-                <w:webHidden/>
-                <w:sz w:val="24"/>
-                <w:szCs w:val="24"/>
-              </w:rPr>
-              <w:instrText xml:space="preserve"> PAGEREF _Toc74964671 \h </w:instrText>
-            </w:r>
-            <w:r>
-              <w:rPr>
-                <w:rFonts w:ascii="Times New Roman" w:hAnsi="Times New Roman" w:cs="Times New Roman"/>
-                <w:noProof/>
-                <w:webHidden/>
-                <w:sz w:val="24"/>
-                <w:szCs w:val="24"/>
-              </w:rPr>
-            </w:r>
-            <w:r>
-              <w:rPr>
-                <w:rFonts w:ascii="Times New Roman" w:hAnsi="Times New Roman" w:cs="Times New Roman"/>
-                <w:noProof/>
-                <w:webHidden/>
-                <w:sz w:val="24"/>
-                <w:szCs w:val="24"/>
+                <w:noProof/>
+                <w:webHidden/>
+              </w:rPr>
+              <w:instrText xml:space="preserve"> PAGEREF _Toc74972982 \h </w:instrText>
+            </w:r>
+            <w:r>
+              <w:rPr>
+                <w:noProof/>
+                <w:webHidden/>
+              </w:rPr>
+            </w:r>
+            <w:r>
+              <w:rPr>
+                <w:noProof/>
+                <w:webHidden/>
               </w:rPr>
               <w:fldChar w:fldCharType="separate"/>
             </w:r>
             <w:r>
               <w:rPr>
-                <w:rFonts w:ascii="Times New Roman" w:hAnsi="Times New Roman" w:cs="Times New Roman"/>
-                <w:noProof/>
-                <w:webHidden/>
-                <w:sz w:val="24"/>
-                <w:szCs w:val="24"/>
+                <w:noProof/>
+                <w:webHidden/>
               </w:rPr>
               <w:t>7</w:t>
             </w:r>
             <w:r>
               <w:rPr>
-                <w:rFonts w:ascii="Times New Roman" w:hAnsi="Times New Roman" w:cs="Times New Roman"/>
-                <w:noProof/>
-                <w:webHidden/>
-                <w:sz w:val="24"/>
-                <w:szCs w:val="24"/>
+                <w:noProof/>
+                <w:webHidden/>
               </w:rPr>
               <w:fldChar w:fldCharType="end"/>
             </w:r>
@@ -2133,29 +1616,23 @@
               <w:tab w:val="right" w:leader="dot" w:pos="9016"/>
             </w:tabs>
             <w:rPr>
-              <w:rFonts w:ascii="Times New Roman" w:hAnsi="Times New Roman" w:cs="Times New Roman"/>
+              <w:rFonts w:asciiTheme="minorHAnsi" w:eastAsiaTheme="minorEastAsia" w:hAnsiTheme="minorHAnsi" w:cstheme="minorBidi"/>
               <w:noProof/>
-              <w:sz w:val="24"/>
-              <w:szCs w:val="24"/>
             </w:rPr>
           </w:pPr>
-          <w:hyperlink w:anchor="_Toc74964672" w:history="1">
+          <w:hyperlink w:anchor="_Toc74972983" w:history="1">
             <w:r>
               <w:rPr>
                 <w:rStyle w:val="Hyperlink"/>
                 <w:rFonts w:ascii="Times New Roman" w:hAnsi="Times New Roman" w:cs="Times New Roman"/>
                 <w:noProof/>
-                <w:sz w:val="24"/>
-                <w:szCs w:val="24"/>
               </w:rPr>
               <w:t>i.</w:t>
             </w:r>
             <w:r>
               <w:rPr>
-                <w:rFonts w:ascii="Times New Roman" w:hAnsi="Times New Roman" w:cs="Times New Roman"/>
-                <w:noProof/>
-                <w:sz w:val="24"/>
-                <w:szCs w:val="24"/>
+                <w:rFonts w:asciiTheme="minorHAnsi" w:eastAsiaTheme="minorEastAsia" w:hAnsiTheme="minorHAnsi" w:cstheme="minorBidi"/>
+                <w:noProof/>
               </w:rPr>
               <w:tab/>
             </w:r>
@@ -2164,77 +1641,54 @@
                 <w:rStyle w:val="Hyperlink"/>
                 <w:rFonts w:ascii="Times New Roman" w:hAnsi="Times New Roman" w:cs="Times New Roman"/>
                 <w:noProof/>
-                <w:sz w:val="24"/>
-                <w:szCs w:val="24"/>
               </w:rPr>
               <w:t>Host Machine Environments</w:t>
             </w:r>
             <w:r>
               <w:rPr>
-                <w:rFonts w:ascii="Times New Roman" w:hAnsi="Times New Roman" w:cs="Times New Roman"/>
-                <w:noProof/>
-                <w:webHidden/>
-                <w:sz w:val="24"/>
-                <w:szCs w:val="24"/>
+                <w:noProof/>
+                <w:webHidden/>
               </w:rPr>
               <w:tab/>
             </w:r>
             <w:r>
               <w:rPr>
-                <w:rFonts w:ascii="Times New Roman" w:hAnsi="Times New Roman" w:cs="Times New Roman"/>
-                <w:noProof/>
-                <w:webHidden/>
-                <w:sz w:val="24"/>
-                <w:szCs w:val="24"/>
+                <w:noProof/>
+                <w:webHidden/>
               </w:rPr>
               <w:fldChar w:fldCharType="begin"/>
             </w:r>
             <w:r>
               <w:rPr>
-                <w:rFonts w:ascii="Times New Roman" w:hAnsi="Times New Roman" w:cs="Times New Roman"/>
-                <w:noProof/>
-                <w:webHidden/>
-                <w:sz w:val="24"/>
-                <w:szCs w:val="24"/>
-              </w:rPr>
-              <w:instrText xml:space="preserve"> PAGEREF _Toc74964672 \h </w:instrText>
-            </w:r>
-            <w:r>
-              <w:rPr>
-                <w:rFonts w:ascii="Times New Roman" w:hAnsi="Times New Roman" w:cs="Times New Roman"/>
-                <w:noProof/>
-                <w:webHidden/>
-                <w:sz w:val="24"/>
-                <w:szCs w:val="24"/>
-              </w:rPr>
-            </w:r>
-            <w:r>
-              <w:rPr>
-                <w:rFonts w:ascii="Times New Roman" w:hAnsi="Times New Roman" w:cs="Times New Roman"/>
-                <w:noProof/>
-                <w:webHidden/>
-                <w:sz w:val="24"/>
-                <w:szCs w:val="24"/>
+                <w:noProof/>
+                <w:webHidden/>
+              </w:rPr>
+              <w:instrText xml:space="preserve"> PAGEREF _Toc74972983 \h </w:instrText>
+            </w:r>
+            <w:r>
+              <w:rPr>
+                <w:noProof/>
+                <w:webHidden/>
+              </w:rPr>
+            </w:r>
+            <w:r>
+              <w:rPr>
+                <w:noProof/>
+                <w:webHidden/>
               </w:rPr>
               <w:fldChar w:fldCharType="separate"/>
             </w:r>
             <w:r>
               <w:rPr>
-                <w:rFonts w:ascii="Times New Roman" w:hAnsi="Times New Roman" w:cs="Times New Roman"/>
-                <w:noProof/>
-                <w:webHidden/>
-                <w:sz w:val="24"/>
-                <w:szCs w:val="24"/>
+                <w:noProof/>
+                <w:webHidden/>
               </w:rPr>
               <w:t>7</w:t>
             </w:r>
             <w:r>
               <w:rPr>
-                <w:rFonts w:ascii="Times New Roman" w:hAnsi="Times New Roman" w:cs="Times New Roman"/>
-                <w:noProof/>
-                <w:webHidden/>
-                <w:sz w:val="24"/>
-                <w:szCs w:val="24"/>
+                <w:noProof/>
+                <w:webHidden/>
               </w:rPr>
               <w:fldChar w:fldCharType="end"/>
             </w:r>
@@ -2248,29 +1702,23 @@
               <w:tab w:val="right" w:leader="dot" w:pos="9016"/>
             </w:tabs>
             <w:rPr>
-              <w:rFonts w:ascii="Times New Roman" w:hAnsi="Times New Roman" w:cs="Times New Roman"/>
+              <w:rFonts w:asciiTheme="minorHAnsi" w:eastAsiaTheme="minorEastAsia" w:hAnsiTheme="minorHAnsi" w:cstheme="minorBidi"/>
               <w:noProof/>
-              <w:sz w:val="24"/>
-              <w:szCs w:val="24"/>
             </w:rPr>
           </w:pPr>
-          <w:hyperlink w:anchor="_Toc74964673" w:history="1">
+          <w:hyperlink w:anchor="_Toc74972984" w:history="1">
             <w:r>
               <w:rPr>
                 <w:rStyle w:val="Hyperlink"/>
                 <w:rFonts w:ascii="Times New Roman" w:hAnsi="Times New Roman" w:cs="Times New Roman"/>
                 <w:noProof/>
-                <w:sz w:val="24"/>
-                <w:szCs w:val="24"/>
               </w:rPr>
               <w:t>ii.</w:t>
             </w:r>
             <w:r>
               <w:rPr>
-                <w:rFonts w:ascii="Times New Roman" w:hAnsi="Times New Roman" w:cs="Times New Roman"/>
-                <w:noProof/>
-                <w:sz w:val="24"/>
-                <w:szCs w:val="24"/>
+                <w:rFonts w:asciiTheme="minorHAnsi" w:eastAsiaTheme="minorEastAsia" w:hAnsiTheme="minorHAnsi" w:cstheme="minorBidi"/>
+                <w:noProof/>
               </w:rPr>
               <w:tab/>
             </w:r>
@@ -2279,77 +1727,54 @@
                 <w:rStyle w:val="Hyperlink"/>
                 <w:rFonts w:ascii="Times New Roman" w:hAnsi="Times New Roman" w:cs="Times New Roman"/>
                 <w:noProof/>
-                <w:sz w:val="24"/>
-                <w:szCs w:val="24"/>
               </w:rPr>
               <w:t>Files and file types</w:t>
             </w:r>
             <w:r>
               <w:rPr>
-                <w:rFonts w:ascii="Times New Roman" w:hAnsi="Times New Roman" w:cs="Times New Roman"/>
-                <w:noProof/>
-                <w:webHidden/>
-                <w:sz w:val="24"/>
-                <w:szCs w:val="24"/>
+                <w:noProof/>
+                <w:webHidden/>
               </w:rPr>
               <w:tab/>
             </w:r>
             <w:r>
               <w:rPr>
-                <w:rFonts w:ascii="Times New Roman" w:hAnsi="Times New Roman" w:cs="Times New Roman"/>
-                <w:noProof/>
-                <w:webHidden/>
-                <w:sz w:val="24"/>
-                <w:szCs w:val="24"/>
+                <w:noProof/>
+                <w:webHidden/>
               </w:rPr>
               <w:fldChar w:fldCharType="begin"/>
             </w:r>
             <w:r>
               <w:rPr>
-                <w:rFonts w:ascii="Times New Roman" w:hAnsi="Times New Roman" w:cs="Times New Roman"/>
-                <w:noProof/>
-                <w:webHidden/>
-                <w:sz w:val="24"/>
-                <w:szCs w:val="24"/>
-              </w:rPr>
-              <w:instrText xml:space="preserve"> PAGEREF _Toc74964673 \h </w:instrText>
-            </w:r>
-            <w:r>
-              <w:rPr>
-                <w:rFonts w:ascii="Times New Roman" w:hAnsi="Times New Roman" w:cs="Times New Roman"/>
-                <w:noProof/>
-                <w:webHidden/>
-                <w:sz w:val="24"/>
-                <w:szCs w:val="24"/>
-              </w:rPr>
-            </w:r>
-            <w:r>
-              <w:rPr>
-                <w:rFonts w:ascii="Times New Roman" w:hAnsi="Times New Roman" w:cs="Times New Roman"/>
-                <w:noProof/>
-                <w:webHidden/>
-                <w:sz w:val="24"/>
-                <w:szCs w:val="24"/>
+                <w:noProof/>
+                <w:webHidden/>
+              </w:rPr>
+              <w:instrText xml:space="preserve"> PAGEREF _Toc74972984 \h </w:instrText>
+            </w:r>
+            <w:r>
+              <w:rPr>
+                <w:noProof/>
+                <w:webHidden/>
+              </w:rPr>
+            </w:r>
+            <w:r>
+              <w:rPr>
+                <w:noProof/>
+                <w:webHidden/>
               </w:rPr>
               <w:fldChar w:fldCharType="separate"/>
             </w:r>
             <w:r>
               <w:rPr>
-                <w:rFonts w:ascii="Times New Roman" w:hAnsi="Times New Roman" w:cs="Times New Roman"/>
-                <w:noProof/>
-                <w:webHidden/>
-                <w:sz w:val="24"/>
-                <w:szCs w:val="24"/>
+                <w:noProof/>
+                <w:webHidden/>
               </w:rPr>
               <w:t>7</w:t>
             </w:r>
             <w:r>
               <w:rPr>
-                <w:rFonts w:ascii="Times New Roman" w:hAnsi="Times New Roman" w:cs="Times New Roman"/>
-                <w:noProof/>
-                <w:webHidden/>
-                <w:sz w:val="24"/>
-                <w:szCs w:val="24"/>
+                <w:noProof/>
+                <w:webHidden/>
               </w:rPr>
               <w:fldChar w:fldCharType="end"/>
             </w:r>
@@ -2363,29 +1788,23 @@
               <w:tab w:val="right" w:leader="dot" w:pos="9016"/>
             </w:tabs>
             <w:rPr>
-              <w:rFonts w:ascii="Times New Roman" w:eastAsiaTheme="minorEastAsia" w:hAnsi="Times New Roman" w:cs="Times New Roman"/>
+              <w:rFonts w:asciiTheme="minorHAnsi" w:eastAsiaTheme="minorEastAsia" w:hAnsiTheme="minorHAnsi" w:cstheme="minorBidi"/>
               <w:noProof/>
-              <w:sz w:val="24"/>
-              <w:szCs w:val="24"/>
             </w:rPr>
           </w:pPr>
-          <w:hyperlink w:anchor="_Toc74964674" w:history="1">
+          <w:hyperlink w:anchor="_Toc74972985" w:history="1">
             <w:r>
               <w:rPr>
                 <w:rStyle w:val="Hyperlink"/>
                 <w:rFonts w:ascii="Times New Roman" w:hAnsi="Times New Roman" w:cs="Times New Roman"/>
                 <w:noProof/>
-                <w:sz w:val="24"/>
-                <w:szCs w:val="24"/>
               </w:rPr>
               <w:t>1.9.</w:t>
             </w:r>
             <w:r>
               <w:rPr>
-                <w:rFonts w:ascii="Times New Roman" w:eastAsiaTheme="minorEastAsia" w:hAnsi="Times New Roman" w:cs="Times New Roman"/>
-                <w:noProof/>
-                <w:sz w:val="24"/>
-                <w:szCs w:val="24"/>
+                <w:rFonts w:asciiTheme="minorHAnsi" w:eastAsiaTheme="minorEastAsia" w:hAnsiTheme="minorHAnsi" w:cstheme="minorBidi"/>
+                <w:noProof/>
               </w:rPr>
               <w:tab/>
             </w:r>
@@ -2394,77 +1813,54 @@
                 <w:rStyle w:val="Hyperlink"/>
                 <w:rFonts w:ascii="Times New Roman" w:hAnsi="Times New Roman" w:cs="Times New Roman"/>
                 <w:noProof/>
-                <w:sz w:val="24"/>
-                <w:szCs w:val="24"/>
               </w:rPr>
               <w:t>Deﬁnition of Key Variables</w:t>
             </w:r>
             <w:r>
               <w:rPr>
-                <w:rFonts w:ascii="Times New Roman" w:hAnsi="Times New Roman" w:cs="Times New Roman"/>
-                <w:noProof/>
-                <w:webHidden/>
-                <w:sz w:val="24"/>
-                <w:szCs w:val="24"/>
+                <w:noProof/>
+                <w:webHidden/>
               </w:rPr>
               <w:tab/>
             </w:r>
             <w:r>
               <w:rPr>
-                <w:rFonts w:ascii="Times New Roman" w:hAnsi="Times New Roman" w:cs="Times New Roman"/>
-                <w:noProof/>
-                <w:webHidden/>
-                <w:sz w:val="24"/>
-                <w:szCs w:val="24"/>
+                <w:noProof/>
+                <w:webHidden/>
               </w:rPr>
               <w:fldChar w:fldCharType="begin"/>
             </w:r>
             <w:r>
               <w:rPr>
-                <w:rFonts w:ascii="Times New Roman" w:hAnsi="Times New Roman" w:cs="Times New Roman"/>
-                <w:noProof/>
-                <w:webHidden/>
-                <w:sz w:val="24"/>
-                <w:szCs w:val="24"/>
-              </w:rPr>
-              <w:instrText xml:space="preserve"> PAGEREF _Toc74964674 \h </w:instrText>
-            </w:r>
-            <w:r>
-              <w:rPr>
-                <w:rFonts w:ascii="Times New Roman" w:hAnsi="Times New Roman" w:cs="Times New Roman"/>
-                <w:noProof/>
-                <w:webHidden/>
-                <w:sz w:val="24"/>
-                <w:szCs w:val="24"/>
-              </w:rPr>
-            </w:r>
-            <w:r>
-              <w:rPr>
-                <w:rFonts w:ascii="Times New Roman" w:hAnsi="Times New Roman" w:cs="Times New Roman"/>
-                <w:noProof/>
-                <w:webHidden/>
-                <w:sz w:val="24"/>
-                <w:szCs w:val="24"/>
+                <w:noProof/>
+                <w:webHidden/>
+              </w:rPr>
+              <w:instrText xml:space="preserve"> PAGEREF _Toc74972985 \h </w:instrText>
+            </w:r>
+            <w:r>
+              <w:rPr>
+                <w:noProof/>
+                <w:webHidden/>
+              </w:rPr>
+            </w:r>
+            <w:r>
+              <w:rPr>
+                <w:noProof/>
+                <w:webHidden/>
               </w:rPr>
               <w:fldChar w:fldCharType="separate"/>
             </w:r>
             <w:r>
               <w:rPr>
-                <w:rFonts w:ascii="Times New Roman" w:hAnsi="Times New Roman" w:cs="Times New Roman"/>
-                <w:noProof/>
-                <w:webHidden/>
-                <w:sz w:val="24"/>
-                <w:szCs w:val="24"/>
+                <w:noProof/>
+                <w:webHidden/>
               </w:rPr>
               <w:t>7</w:t>
             </w:r>
             <w:r>
               <w:rPr>
-                <w:rFonts w:ascii="Times New Roman" w:hAnsi="Times New Roman" w:cs="Times New Roman"/>
-                <w:noProof/>
-                <w:webHidden/>
-                <w:sz w:val="24"/>
-                <w:szCs w:val="24"/>
+                <w:noProof/>
+                <w:webHidden/>
               </w:rPr>
               <w:fldChar w:fldCharType="end"/>
             </w:r>
@@ -2478,29 +1874,23 @@
               <w:tab w:val="right" w:leader="dot" w:pos="9016"/>
             </w:tabs>
             <w:rPr>
-              <w:rFonts w:ascii="Times New Roman" w:hAnsi="Times New Roman" w:cs="Times New Roman"/>
+              <w:rFonts w:asciiTheme="minorHAnsi" w:eastAsiaTheme="minorEastAsia" w:hAnsiTheme="minorHAnsi" w:cstheme="minorBidi"/>
               <w:noProof/>
-              <w:sz w:val="24"/>
-              <w:szCs w:val="24"/>
             </w:rPr>
           </w:pPr>
-          <w:hyperlink w:anchor="_Toc74964675" w:history="1">
+          <w:hyperlink w:anchor="_Toc74972986" w:history="1">
             <w:r>
               <w:rPr>
                 <w:rStyle w:val="Hyperlink"/>
                 <w:rFonts w:ascii="Times New Roman" w:hAnsi="Times New Roman" w:cs="Times New Roman"/>
                 <w:noProof/>
-                <w:sz w:val="24"/>
-                <w:szCs w:val="24"/>
               </w:rPr>
               <w:t>i.</w:t>
             </w:r>
             <w:r>
               <w:rPr>
-                <w:rFonts w:ascii="Times New Roman" w:hAnsi="Times New Roman" w:cs="Times New Roman"/>
-                <w:noProof/>
-                <w:sz w:val="24"/>
-                <w:szCs w:val="24"/>
+                <w:rFonts w:asciiTheme="minorHAnsi" w:eastAsiaTheme="minorEastAsia" w:hAnsiTheme="minorHAnsi" w:cstheme="minorBidi"/>
+                <w:noProof/>
               </w:rPr>
               <w:tab/>
             </w:r>
@@ -2509,77 +1899,54 @@
                 <w:rStyle w:val="Hyperlink"/>
                 <w:rFonts w:ascii="Times New Roman" w:hAnsi="Times New Roman" w:cs="Times New Roman"/>
                 <w:noProof/>
-                <w:sz w:val="24"/>
-                <w:szCs w:val="24"/>
               </w:rPr>
               <w:t>Files</w:t>
             </w:r>
             <w:r>
               <w:rPr>
-                <w:rFonts w:ascii="Times New Roman" w:hAnsi="Times New Roman" w:cs="Times New Roman"/>
-                <w:noProof/>
-                <w:webHidden/>
-                <w:sz w:val="24"/>
-                <w:szCs w:val="24"/>
+                <w:noProof/>
+                <w:webHidden/>
               </w:rPr>
               <w:tab/>
             </w:r>
             <w:r>
               <w:rPr>
-                <w:rFonts w:ascii="Times New Roman" w:hAnsi="Times New Roman" w:cs="Times New Roman"/>
-                <w:noProof/>
-                <w:webHidden/>
-                <w:sz w:val="24"/>
-                <w:szCs w:val="24"/>
+                <w:noProof/>
+                <w:webHidden/>
               </w:rPr>
               <w:fldChar w:fldCharType="begin"/>
             </w:r>
             <w:r>
               <w:rPr>
-                <w:rFonts w:ascii="Times New Roman" w:hAnsi="Times New Roman" w:cs="Times New Roman"/>
-                <w:noProof/>
-                <w:webHidden/>
-                <w:sz w:val="24"/>
-                <w:szCs w:val="24"/>
-              </w:rPr>
-              <w:instrText xml:space="preserve"> PAGEREF _Toc74964675 \h </w:instrText>
-            </w:r>
-            <w:r>
-              <w:rPr>
-                <w:rFonts w:ascii="Times New Roman" w:hAnsi="Times New Roman" w:cs="Times New Roman"/>
-                <w:noProof/>
-                <w:webHidden/>
-                <w:sz w:val="24"/>
-                <w:szCs w:val="24"/>
-              </w:rPr>
-            </w:r>
-            <w:r>
-              <w:rPr>
-                <w:rFonts w:ascii="Times New Roman" w:hAnsi="Times New Roman" w:cs="Times New Roman"/>
-                <w:noProof/>
-                <w:webHidden/>
-                <w:sz w:val="24"/>
-                <w:szCs w:val="24"/>
+                <w:noProof/>
+                <w:webHidden/>
+              </w:rPr>
+              <w:instrText xml:space="preserve"> PAGEREF _Toc74972986 \h </w:instrText>
+            </w:r>
+            <w:r>
+              <w:rPr>
+                <w:noProof/>
+                <w:webHidden/>
+              </w:rPr>
+            </w:r>
+            <w:r>
+              <w:rPr>
+                <w:noProof/>
+                <w:webHidden/>
               </w:rPr>
               <w:fldChar w:fldCharType="separate"/>
             </w:r>
             <w:r>
               <w:rPr>
-                <w:rFonts w:ascii="Times New Roman" w:hAnsi="Times New Roman" w:cs="Times New Roman"/>
-                <w:noProof/>
-                <w:webHidden/>
-                <w:sz w:val="24"/>
-                <w:szCs w:val="24"/>
+                <w:noProof/>
+                <w:webHidden/>
               </w:rPr>
               <w:t>7</w:t>
             </w:r>
             <w:r>
               <w:rPr>
-                <w:rFonts w:ascii="Times New Roman" w:hAnsi="Times New Roman" w:cs="Times New Roman"/>
-                <w:noProof/>
-                <w:webHidden/>
-                <w:sz w:val="24"/>
-                <w:szCs w:val="24"/>
+                <w:noProof/>
+                <w:webHidden/>
               </w:rPr>
               <w:fldChar w:fldCharType="end"/>
             </w:r>
@@ -2593,29 +1960,23 @@
               <w:tab w:val="right" w:leader="dot" w:pos="9016"/>
             </w:tabs>
             <w:rPr>
-              <w:rFonts w:ascii="Times New Roman" w:hAnsi="Times New Roman" w:cs="Times New Roman"/>
+              <w:rFonts w:asciiTheme="minorHAnsi" w:eastAsiaTheme="minorEastAsia" w:hAnsiTheme="minorHAnsi" w:cstheme="minorBidi"/>
               <w:noProof/>
-              <w:sz w:val="24"/>
-              <w:szCs w:val="24"/>
             </w:rPr>
           </w:pPr>
-          <w:hyperlink w:anchor="_Toc74964676" w:history="1">
+          <w:hyperlink w:anchor="_Toc74972987" w:history="1">
             <w:r>
               <w:rPr>
                 <w:rStyle w:val="Hyperlink"/>
                 <w:rFonts w:ascii="Times New Roman" w:hAnsi="Times New Roman" w:cs="Times New Roman"/>
                 <w:noProof/>
-                <w:sz w:val="24"/>
-                <w:szCs w:val="24"/>
               </w:rPr>
               <w:t>ii.</w:t>
             </w:r>
             <w:r>
               <w:rPr>
-                <w:rFonts w:ascii="Times New Roman" w:hAnsi="Times New Roman" w:cs="Times New Roman"/>
-                <w:noProof/>
-                <w:sz w:val="24"/>
-                <w:szCs w:val="24"/>
+                <w:rFonts w:asciiTheme="minorHAnsi" w:eastAsiaTheme="minorEastAsia" w:hAnsiTheme="minorHAnsi" w:cstheme="minorBidi"/>
+                <w:noProof/>
               </w:rPr>
               <w:tab/>
             </w:r>
@@ -2624,77 +1985,54 @@
                 <w:rStyle w:val="Hyperlink"/>
                 <w:rFonts w:ascii="Times New Roman" w:hAnsi="Times New Roman" w:cs="Times New Roman"/>
                 <w:noProof/>
-                <w:sz w:val="24"/>
-                <w:szCs w:val="24"/>
               </w:rPr>
               <w:t>Environment</w:t>
             </w:r>
             <w:r>
               <w:rPr>
-                <w:rFonts w:ascii="Times New Roman" w:hAnsi="Times New Roman" w:cs="Times New Roman"/>
-                <w:noProof/>
-                <w:webHidden/>
-                <w:sz w:val="24"/>
-                <w:szCs w:val="24"/>
+                <w:noProof/>
+                <w:webHidden/>
               </w:rPr>
               <w:tab/>
             </w:r>
             <w:r>
               <w:rPr>
-                <w:rFonts w:ascii="Times New Roman" w:hAnsi="Times New Roman" w:cs="Times New Roman"/>
-                <w:noProof/>
-                <w:webHidden/>
-                <w:sz w:val="24"/>
-                <w:szCs w:val="24"/>
+                <w:noProof/>
+                <w:webHidden/>
               </w:rPr>
               <w:fldChar w:fldCharType="begin"/>
             </w:r>
             <w:r>
               <w:rPr>
-                <w:rFonts w:ascii="Times New Roman" w:hAnsi="Times New Roman" w:cs="Times New Roman"/>
-                <w:noProof/>
-                <w:webHidden/>
-                <w:sz w:val="24"/>
-                <w:szCs w:val="24"/>
-              </w:rPr>
-              <w:instrText xml:space="preserve"> PAGEREF _Toc74964676 \h </w:instrText>
-            </w:r>
-            <w:r>
-              <w:rPr>
-                <w:rFonts w:ascii="Times New Roman" w:hAnsi="Times New Roman" w:cs="Times New Roman"/>
-                <w:noProof/>
-                <w:webHidden/>
-                <w:sz w:val="24"/>
-                <w:szCs w:val="24"/>
-              </w:rPr>
-            </w:r>
-            <w:r>
-              <w:rPr>
-                <w:rFonts w:ascii="Times New Roman" w:hAnsi="Times New Roman" w:cs="Times New Roman"/>
-                <w:noProof/>
-                <w:webHidden/>
-                <w:sz w:val="24"/>
-                <w:szCs w:val="24"/>
+                <w:noProof/>
+                <w:webHidden/>
+              </w:rPr>
+              <w:instrText xml:space="preserve"> PAGEREF _Toc74972987 \h </w:instrText>
+            </w:r>
+            <w:r>
+              <w:rPr>
+                <w:noProof/>
+                <w:webHidden/>
+              </w:rPr>
+            </w:r>
+            <w:r>
+              <w:rPr>
+                <w:noProof/>
+                <w:webHidden/>
               </w:rPr>
               <w:fldChar w:fldCharType="separate"/>
             </w:r>
             <w:r>
               <w:rPr>
-                <w:rFonts w:ascii="Times New Roman" w:hAnsi="Times New Roman" w:cs="Times New Roman"/>
-                <w:noProof/>
-                <w:webHidden/>
-                <w:sz w:val="24"/>
-                <w:szCs w:val="24"/>
+                <w:noProof/>
+                <w:webHidden/>
               </w:rPr>
               <w:t>7</w:t>
             </w:r>
             <w:r>
               <w:rPr>
-                <w:rFonts w:ascii="Times New Roman" w:hAnsi="Times New Roman" w:cs="Times New Roman"/>
-                <w:noProof/>
-                <w:webHidden/>
-                <w:sz w:val="24"/>
-                <w:szCs w:val="24"/>
+                <w:noProof/>
+                <w:webHidden/>
               </w:rPr>
               <w:fldChar w:fldCharType="end"/>
             </w:r>
@@ -2708,29 +2046,23 @@
               <w:tab w:val="right" w:leader="dot" w:pos="9016"/>
             </w:tabs>
             <w:rPr>
-              <w:rFonts w:ascii="Times New Roman" w:hAnsi="Times New Roman" w:cs="Times New Roman"/>
+              <w:rFonts w:asciiTheme="minorHAnsi" w:eastAsiaTheme="minorEastAsia" w:hAnsiTheme="minorHAnsi" w:cstheme="minorBidi"/>
               <w:noProof/>
-              <w:sz w:val="24"/>
-              <w:szCs w:val="24"/>
             </w:rPr>
           </w:pPr>
-          <w:hyperlink w:anchor="_Toc74964677" w:history="1">
+          <w:hyperlink w:anchor="_Toc74972988" w:history="1">
             <w:r>
               <w:rPr>
                 <w:rStyle w:val="Hyperlink"/>
                 <w:rFonts w:ascii="Times New Roman" w:hAnsi="Times New Roman" w:cs="Times New Roman"/>
                 <w:noProof/>
-                <w:sz w:val="24"/>
-                <w:szCs w:val="24"/>
               </w:rPr>
               <w:t>iii.</w:t>
             </w:r>
             <w:r>
               <w:rPr>
-                <w:rFonts w:ascii="Times New Roman" w:hAnsi="Times New Roman" w:cs="Times New Roman"/>
-                <w:noProof/>
-                <w:sz w:val="24"/>
-                <w:szCs w:val="24"/>
+                <w:rFonts w:asciiTheme="minorHAnsi" w:eastAsiaTheme="minorEastAsia" w:hAnsiTheme="minorHAnsi" w:cstheme="minorBidi"/>
+                <w:noProof/>
               </w:rPr>
               <w:tab/>
             </w:r>
@@ -2739,77 +2071,54 @@
                 <w:rStyle w:val="Hyperlink"/>
                 <w:rFonts w:ascii="Times New Roman" w:hAnsi="Times New Roman" w:cs="Times New Roman"/>
                 <w:noProof/>
-                <w:sz w:val="24"/>
-                <w:szCs w:val="24"/>
               </w:rPr>
               <w:t>FIM</w:t>
             </w:r>
             <w:r>
               <w:rPr>
-                <w:rFonts w:ascii="Times New Roman" w:hAnsi="Times New Roman" w:cs="Times New Roman"/>
-                <w:noProof/>
-                <w:webHidden/>
-                <w:sz w:val="24"/>
-                <w:szCs w:val="24"/>
+                <w:noProof/>
+                <w:webHidden/>
               </w:rPr>
               <w:tab/>
             </w:r>
             <w:r>
               <w:rPr>
-                <w:rFonts w:ascii="Times New Roman" w:hAnsi="Times New Roman" w:cs="Times New Roman"/>
-                <w:noProof/>
-                <w:webHidden/>
-                <w:sz w:val="24"/>
-                <w:szCs w:val="24"/>
+                <w:noProof/>
+                <w:webHidden/>
               </w:rPr>
               <w:fldChar w:fldCharType="begin"/>
             </w:r>
             <w:r>
               <w:rPr>
-                <w:rFonts w:ascii="Times New Roman" w:hAnsi="Times New Roman" w:cs="Times New Roman"/>
-                <w:noProof/>
-                <w:webHidden/>
-                <w:sz w:val="24"/>
-                <w:szCs w:val="24"/>
-              </w:rPr>
-              <w:instrText xml:space="preserve"> PAGEREF _Toc74964677 \h </w:instrText>
-            </w:r>
-            <w:r>
-              <w:rPr>
-                <w:rFonts w:ascii="Times New Roman" w:hAnsi="Times New Roman" w:cs="Times New Roman"/>
-                <w:noProof/>
-                <w:webHidden/>
-                <w:sz w:val="24"/>
-                <w:szCs w:val="24"/>
-              </w:rPr>
-            </w:r>
-            <w:r>
-              <w:rPr>
-                <w:rFonts w:ascii="Times New Roman" w:hAnsi="Times New Roman" w:cs="Times New Roman"/>
-                <w:noProof/>
-                <w:webHidden/>
-                <w:sz w:val="24"/>
-                <w:szCs w:val="24"/>
+                <w:noProof/>
+                <w:webHidden/>
+              </w:rPr>
+              <w:instrText xml:space="preserve"> PAGEREF _Toc74972988 \h </w:instrText>
+            </w:r>
+            <w:r>
+              <w:rPr>
+                <w:noProof/>
+                <w:webHidden/>
+              </w:rPr>
+            </w:r>
+            <w:r>
+              <w:rPr>
+                <w:noProof/>
+                <w:webHidden/>
               </w:rPr>
               <w:fldChar w:fldCharType="separate"/>
             </w:r>
             <w:r>
               <w:rPr>
-                <w:rFonts w:ascii="Times New Roman" w:hAnsi="Times New Roman" w:cs="Times New Roman"/>
-                <w:noProof/>
-                <w:webHidden/>
-                <w:sz w:val="24"/>
-                <w:szCs w:val="24"/>
+                <w:noProof/>
+                <w:webHidden/>
               </w:rPr>
               <w:t>7</w:t>
             </w:r>
             <w:r>
               <w:rPr>
-                <w:rFonts w:ascii="Times New Roman" w:hAnsi="Times New Roman" w:cs="Times New Roman"/>
-                <w:noProof/>
-                <w:webHidden/>
-                <w:sz w:val="24"/>
-                <w:szCs w:val="24"/>
+                <w:noProof/>
+                <w:webHidden/>
               </w:rPr>
               <w:fldChar w:fldCharType="end"/>
             </w:r>
@@ -2823,29 +2132,23 @@
               <w:tab w:val="right" w:leader="dot" w:pos="9016"/>
             </w:tabs>
             <w:rPr>
-              <w:rFonts w:ascii="Times New Roman" w:hAnsi="Times New Roman" w:cs="Times New Roman"/>
+              <w:rFonts w:asciiTheme="minorHAnsi" w:eastAsiaTheme="minorEastAsia" w:hAnsiTheme="minorHAnsi" w:cstheme="minorBidi"/>
               <w:noProof/>
-              <w:sz w:val="24"/>
-              <w:szCs w:val="24"/>
             </w:rPr>
           </w:pPr>
-          <w:hyperlink w:anchor="_Toc74964678" w:history="1">
+          <w:hyperlink w:anchor="_Toc74972989" w:history="1">
             <w:r>
               <w:rPr>
                 <w:rStyle w:val="Hyperlink"/>
                 <w:rFonts w:ascii="Times New Roman" w:hAnsi="Times New Roman" w:cs="Times New Roman"/>
                 <w:noProof/>
-                <w:sz w:val="24"/>
-                <w:szCs w:val="24"/>
               </w:rPr>
               <w:t>iv.</w:t>
             </w:r>
             <w:r>
               <w:rPr>
-                <w:rFonts w:ascii="Times New Roman" w:hAnsi="Times New Roman" w:cs="Times New Roman"/>
-                <w:noProof/>
-                <w:sz w:val="24"/>
-                <w:szCs w:val="24"/>
+                <w:rFonts w:asciiTheme="minorHAnsi" w:eastAsiaTheme="minorEastAsia" w:hAnsiTheme="minorHAnsi" w:cstheme="minorBidi"/>
+                <w:noProof/>
               </w:rPr>
               <w:tab/>
             </w:r>
@@ -2854,77 +2157,54 @@
                 <w:rStyle w:val="Hyperlink"/>
                 <w:rFonts w:ascii="Times New Roman" w:hAnsi="Times New Roman" w:cs="Times New Roman"/>
                 <w:noProof/>
-                <w:sz w:val="24"/>
-                <w:szCs w:val="24"/>
               </w:rPr>
               <w:t>Baseline Value</w:t>
             </w:r>
             <w:r>
               <w:rPr>
-                <w:rFonts w:ascii="Times New Roman" w:hAnsi="Times New Roman" w:cs="Times New Roman"/>
-                <w:noProof/>
-                <w:webHidden/>
-                <w:sz w:val="24"/>
-                <w:szCs w:val="24"/>
+                <w:noProof/>
+                <w:webHidden/>
               </w:rPr>
               <w:tab/>
             </w:r>
             <w:r>
               <w:rPr>
-                <w:rFonts w:ascii="Times New Roman" w:hAnsi="Times New Roman" w:cs="Times New Roman"/>
-                <w:noProof/>
-                <w:webHidden/>
-                <w:sz w:val="24"/>
-                <w:szCs w:val="24"/>
+                <w:noProof/>
+                <w:webHidden/>
               </w:rPr>
               <w:fldChar w:fldCharType="begin"/>
             </w:r>
             <w:r>
               <w:rPr>
-                <w:rFonts w:ascii="Times New Roman" w:hAnsi="Times New Roman" w:cs="Times New Roman"/>
-                <w:noProof/>
-                <w:webHidden/>
-                <w:sz w:val="24"/>
-                <w:szCs w:val="24"/>
-              </w:rPr>
-              <w:instrText xml:space="preserve"> PAGEREF _Toc74964678 \h </w:instrText>
-            </w:r>
-            <w:r>
-              <w:rPr>
-                <w:rFonts w:ascii="Times New Roman" w:hAnsi="Times New Roman" w:cs="Times New Roman"/>
-                <w:noProof/>
-                <w:webHidden/>
-                <w:sz w:val="24"/>
-                <w:szCs w:val="24"/>
-              </w:rPr>
-            </w:r>
-            <w:r>
-              <w:rPr>
-                <w:rFonts w:ascii="Times New Roman" w:hAnsi="Times New Roman" w:cs="Times New Roman"/>
-                <w:noProof/>
-                <w:webHidden/>
-                <w:sz w:val="24"/>
-                <w:szCs w:val="24"/>
+                <w:noProof/>
+                <w:webHidden/>
+              </w:rPr>
+              <w:instrText xml:space="preserve"> PAGEREF _Toc74972989 \h </w:instrText>
+            </w:r>
+            <w:r>
+              <w:rPr>
+                <w:noProof/>
+                <w:webHidden/>
+              </w:rPr>
+            </w:r>
+            <w:r>
+              <w:rPr>
+                <w:noProof/>
+                <w:webHidden/>
               </w:rPr>
               <w:fldChar w:fldCharType="separate"/>
             </w:r>
             <w:r>
               <w:rPr>
-                <w:rFonts w:ascii="Times New Roman" w:hAnsi="Times New Roman" w:cs="Times New Roman"/>
-                <w:noProof/>
-                <w:webHidden/>
-                <w:sz w:val="24"/>
-                <w:szCs w:val="24"/>
+                <w:noProof/>
+                <w:webHidden/>
               </w:rPr>
               <w:t>8</w:t>
             </w:r>
             <w:r>
               <w:rPr>
-                <w:rFonts w:ascii="Times New Roman" w:hAnsi="Times New Roman" w:cs="Times New Roman"/>
-                <w:noProof/>
-                <w:webHidden/>
-                <w:sz w:val="24"/>
-                <w:szCs w:val="24"/>
+                <w:noProof/>
+                <w:webHidden/>
               </w:rPr>
               <w:fldChar w:fldCharType="end"/>
             </w:r>
@@ -2938,29 +2218,23 @@
               <w:tab w:val="right" w:leader="dot" w:pos="9016"/>
             </w:tabs>
             <w:rPr>
-              <w:rFonts w:ascii="Times New Roman" w:hAnsi="Times New Roman" w:cs="Times New Roman"/>
+              <w:rFonts w:asciiTheme="minorHAnsi" w:eastAsiaTheme="minorEastAsia" w:hAnsiTheme="minorHAnsi" w:cstheme="minorBidi"/>
               <w:noProof/>
-              <w:sz w:val="24"/>
-              <w:szCs w:val="24"/>
             </w:rPr>
           </w:pPr>
-          <w:hyperlink w:anchor="_Toc74964679" w:history="1">
+          <w:hyperlink w:anchor="_Toc74972990" w:history="1">
             <w:r>
               <w:rPr>
                 <w:rStyle w:val="Hyperlink"/>
                 <w:rFonts w:ascii="Times New Roman" w:hAnsi="Times New Roman" w:cs="Times New Roman"/>
                 <w:noProof/>
-                <w:sz w:val="24"/>
-                <w:szCs w:val="24"/>
               </w:rPr>
               <w:t>v.</w:t>
             </w:r>
             <w:r>
               <w:rPr>
-                <w:rFonts w:ascii="Times New Roman" w:hAnsi="Times New Roman" w:cs="Times New Roman"/>
-                <w:noProof/>
-                <w:sz w:val="24"/>
-                <w:szCs w:val="24"/>
+                <w:rFonts w:asciiTheme="minorHAnsi" w:eastAsiaTheme="minorEastAsia" w:hAnsiTheme="minorHAnsi" w:cstheme="minorBidi"/>
+                <w:noProof/>
               </w:rPr>
               <w:tab/>
             </w:r>
@@ -2969,77 +2243,54 @@
                 <w:rStyle w:val="Hyperlink"/>
                 <w:rFonts w:ascii="Times New Roman" w:hAnsi="Times New Roman" w:cs="Times New Roman"/>
                 <w:noProof/>
-                <w:sz w:val="24"/>
-                <w:szCs w:val="24"/>
               </w:rPr>
               <w:t>Compromised File</w:t>
             </w:r>
             <w:r>
               <w:rPr>
-                <w:rFonts w:ascii="Times New Roman" w:hAnsi="Times New Roman" w:cs="Times New Roman"/>
-                <w:noProof/>
-                <w:webHidden/>
-                <w:sz w:val="24"/>
-                <w:szCs w:val="24"/>
+                <w:noProof/>
+                <w:webHidden/>
               </w:rPr>
               <w:tab/>
             </w:r>
             <w:r>
               <w:rPr>
-                <w:rFonts w:ascii="Times New Roman" w:hAnsi="Times New Roman" w:cs="Times New Roman"/>
-                <w:noProof/>
-                <w:webHidden/>
-                <w:sz w:val="24"/>
-                <w:szCs w:val="24"/>
+                <w:noProof/>
+                <w:webHidden/>
               </w:rPr>
               <w:fldChar w:fldCharType="begin"/>
             </w:r>
             <w:r>
               <w:rPr>
-                <w:rFonts w:ascii="Times New Roman" w:hAnsi="Times New Roman" w:cs="Times New Roman"/>
-                <w:noProof/>
-                <w:webHidden/>
-                <w:sz w:val="24"/>
-                <w:szCs w:val="24"/>
-              </w:rPr>
-              <w:instrText xml:space="preserve"> PAGEREF _Toc74964679 \h </w:instrText>
-            </w:r>
-            <w:r>
-              <w:rPr>
-                <w:rFonts w:ascii="Times New Roman" w:hAnsi="Times New Roman" w:cs="Times New Roman"/>
-                <w:noProof/>
-                <w:webHidden/>
-                <w:sz w:val="24"/>
-                <w:szCs w:val="24"/>
-              </w:rPr>
-            </w:r>
-            <w:r>
-              <w:rPr>
-                <w:rFonts w:ascii="Times New Roman" w:hAnsi="Times New Roman" w:cs="Times New Roman"/>
-                <w:noProof/>
-                <w:webHidden/>
-                <w:sz w:val="24"/>
-                <w:szCs w:val="24"/>
+                <w:noProof/>
+                <w:webHidden/>
+              </w:rPr>
+              <w:instrText xml:space="preserve"> PAGEREF _Toc74972990 \h </w:instrText>
+            </w:r>
+            <w:r>
+              <w:rPr>
+                <w:noProof/>
+                <w:webHidden/>
+              </w:rPr>
+            </w:r>
+            <w:r>
+              <w:rPr>
+                <w:noProof/>
+                <w:webHidden/>
               </w:rPr>
               <w:fldChar w:fldCharType="separate"/>
             </w:r>
             <w:r>
               <w:rPr>
-                <w:rFonts w:ascii="Times New Roman" w:hAnsi="Times New Roman" w:cs="Times New Roman"/>
-                <w:noProof/>
-                <w:webHidden/>
-                <w:sz w:val="24"/>
-                <w:szCs w:val="24"/>
+                <w:noProof/>
+                <w:webHidden/>
               </w:rPr>
               <w:t>8</w:t>
             </w:r>
             <w:r>
               <w:rPr>
-                <w:rFonts w:ascii="Times New Roman" w:hAnsi="Times New Roman" w:cs="Times New Roman"/>
-                <w:noProof/>
-                <w:webHidden/>
-                <w:sz w:val="24"/>
-                <w:szCs w:val="24"/>
+                <w:noProof/>
+                <w:webHidden/>
               </w:rPr>
               <w:fldChar w:fldCharType="end"/>
             </w:r>
@@ -3053,29 +2304,23 @@
               <w:tab w:val="right" w:leader="dot" w:pos="9016"/>
             </w:tabs>
             <w:rPr>
-              <w:rFonts w:ascii="Times New Roman" w:eastAsiaTheme="minorEastAsia" w:hAnsi="Times New Roman" w:cs="Times New Roman"/>
+              <w:rFonts w:asciiTheme="minorHAnsi" w:eastAsiaTheme="minorEastAsia" w:hAnsiTheme="minorHAnsi" w:cstheme="minorBidi"/>
               <w:noProof/>
-              <w:sz w:val="24"/>
-              <w:szCs w:val="24"/>
             </w:rPr>
           </w:pPr>
-          <w:hyperlink w:anchor="_Toc74964680" w:history="1">
+          <w:hyperlink w:anchor="_Toc74972991" w:history="1">
             <w:r>
               <w:rPr>
                 <w:rStyle w:val="Hyperlink"/>
                 <w:rFonts w:ascii="Times New Roman" w:hAnsi="Times New Roman" w:cs="Times New Roman"/>
                 <w:noProof/>
-                <w:sz w:val="24"/>
-                <w:szCs w:val="24"/>
               </w:rPr>
               <w:t>1.10.</w:t>
             </w:r>
             <w:r>
               <w:rPr>
-                <w:rFonts w:ascii="Times New Roman" w:eastAsiaTheme="minorEastAsia" w:hAnsi="Times New Roman" w:cs="Times New Roman"/>
-                <w:noProof/>
-                <w:sz w:val="24"/>
-                <w:szCs w:val="24"/>
+                <w:rFonts w:asciiTheme="minorHAnsi" w:eastAsiaTheme="minorEastAsia" w:hAnsiTheme="minorHAnsi" w:cstheme="minorBidi"/>
+                <w:noProof/>
               </w:rPr>
               <w:tab/>
             </w:r>
@@ -3084,77 +2329,54 @@
                 <w:rStyle w:val="Hyperlink"/>
                 <w:rFonts w:ascii="Times New Roman" w:hAnsi="Times New Roman" w:cs="Times New Roman"/>
                 <w:noProof/>
-                <w:sz w:val="24"/>
-                <w:szCs w:val="24"/>
               </w:rPr>
               <w:t>Conclusion</w:t>
             </w:r>
             <w:r>
               <w:rPr>
-                <w:rFonts w:ascii="Times New Roman" w:hAnsi="Times New Roman" w:cs="Times New Roman"/>
-                <w:noProof/>
-                <w:webHidden/>
-                <w:sz w:val="24"/>
-                <w:szCs w:val="24"/>
+                <w:noProof/>
+                <w:webHidden/>
               </w:rPr>
               <w:tab/>
             </w:r>
             <w:r>
               <w:rPr>
-                <w:rFonts w:ascii="Times New Roman" w:hAnsi="Times New Roman" w:cs="Times New Roman"/>
-                <w:noProof/>
-                <w:webHidden/>
-                <w:sz w:val="24"/>
-                <w:szCs w:val="24"/>
+                <w:noProof/>
+                <w:webHidden/>
               </w:rPr>
               <w:fldChar w:fldCharType="begin"/>
             </w:r>
             <w:r>
               <w:rPr>
-                <w:rFonts w:ascii="Times New Roman" w:hAnsi="Times New Roman" w:cs="Times New Roman"/>
-                <w:noProof/>
-                <w:webHidden/>
-                <w:sz w:val="24"/>
-                <w:szCs w:val="24"/>
-              </w:rPr>
-              <w:instrText xml:space="preserve"> PAGEREF _Toc74964680 \h </w:instrText>
-            </w:r>
-            <w:r>
-              <w:rPr>
-                <w:rFonts w:ascii="Times New Roman" w:hAnsi="Times New Roman" w:cs="Times New Roman"/>
-                <w:noProof/>
-                <w:webHidden/>
-                <w:sz w:val="24"/>
-                <w:szCs w:val="24"/>
-              </w:rPr>
-            </w:r>
-            <w:r>
-              <w:rPr>
-                <w:rFonts w:ascii="Times New Roman" w:hAnsi="Times New Roman" w:cs="Times New Roman"/>
-                <w:noProof/>
-                <w:webHidden/>
-                <w:sz w:val="24"/>
-                <w:szCs w:val="24"/>
+                <w:noProof/>
+                <w:webHidden/>
+              </w:rPr>
+              <w:instrText xml:space="preserve"> PAGEREF _Toc74972991 \h </w:instrText>
+            </w:r>
+            <w:r>
+              <w:rPr>
+                <w:noProof/>
+                <w:webHidden/>
+              </w:rPr>
+            </w:r>
+            <w:r>
+              <w:rPr>
+                <w:noProof/>
+                <w:webHidden/>
               </w:rPr>
               <w:fldChar w:fldCharType="separate"/>
             </w:r>
             <w:r>
               <w:rPr>
-                <w:rFonts w:ascii="Times New Roman" w:hAnsi="Times New Roman" w:cs="Times New Roman"/>
-                <w:noProof/>
-                <w:webHidden/>
-                <w:sz w:val="24"/>
-                <w:szCs w:val="24"/>
-              </w:rPr>
-              <w:t>8</w:t>
-            </w:r>
-            <w:r>
-              <w:rPr>
-                <w:rFonts w:ascii="Times New Roman" w:hAnsi="Times New Roman" w:cs="Times New Roman"/>
-                <w:noProof/>
-                <w:webHidden/>
-                <w:sz w:val="24"/>
-                <w:szCs w:val="24"/>
+                <w:noProof/>
+                <w:webHidden/>
+              </w:rPr>
+              <w:t>9</w:t>
+            </w:r>
+            <w:r>
+              <w:rPr>
+                <w:noProof/>
+                <w:webHidden/>
               </w:rPr>
               <w:fldChar w:fldCharType="end"/>
             </w:r>
@@ -3167,89 +2389,63 @@
               <w:tab w:val="right" w:leader="dot" w:pos="9016"/>
             </w:tabs>
             <w:rPr>
-              <w:rFonts w:ascii="Times New Roman" w:eastAsiaTheme="minorEastAsia" w:hAnsi="Times New Roman" w:cs="Times New Roman"/>
+              <w:rFonts w:asciiTheme="minorHAnsi" w:eastAsiaTheme="minorEastAsia" w:hAnsiTheme="minorHAnsi" w:cstheme="minorBidi"/>
               <w:noProof/>
-              <w:sz w:val="24"/>
-              <w:szCs w:val="24"/>
             </w:rPr>
           </w:pPr>
-          <w:hyperlink w:anchor="_Toc74964681" w:history="1">
+          <w:hyperlink w:anchor="_Toc74972992" w:history="1">
             <w:r>
               <w:rPr>
                 <w:rStyle w:val="Hyperlink"/>
-                <w:rFonts w:ascii="Times New Roman" w:hAnsi="Times New Roman" w:cs="Times New Roman"/>
-                <w:noProof/>
-                <w:sz w:val="24"/>
-                <w:szCs w:val="24"/>
+                <w:noProof/>
               </w:rPr>
               <w:t>REFERENCES</w:t>
             </w:r>
             <w:r>
               <w:rPr>
-                <w:rFonts w:ascii="Times New Roman" w:hAnsi="Times New Roman" w:cs="Times New Roman"/>
-                <w:noProof/>
-                <w:webHidden/>
-                <w:sz w:val="24"/>
-                <w:szCs w:val="24"/>
+                <w:noProof/>
+                <w:webHidden/>
               </w:rPr>
               <w:tab/>
             </w:r>
             <w:r>
               <w:rPr>
-                <w:rFonts w:ascii="Times New Roman" w:hAnsi="Times New Roman" w:cs="Times New Roman"/>
-                <w:noProof/>
-                <w:webHidden/>
-                <w:sz w:val="24"/>
-                <w:szCs w:val="24"/>
+                <w:noProof/>
+                <w:webHidden/>
               </w:rPr>
               <w:fldChar w:fldCharType="begin"/>
             </w:r>
             <w:r>
               <w:rPr>
-                <w:rFonts w:ascii="Times New Roman" w:hAnsi="Times New Roman" w:cs="Times New Roman"/>
-                <w:noProof/>
-                <w:webHidden/>
-                <w:sz w:val="24"/>
-                <w:szCs w:val="24"/>
-              </w:rPr>
-              <w:instrText xml:space="preserve"> PAGEREF _Toc74964681 \h </w:instrText>
-            </w:r>
-            <w:r>
-              <w:rPr>
-                <w:rFonts w:ascii="Times New Roman" w:hAnsi="Times New Roman" w:cs="Times New Roman"/>
-                <w:noProof/>
-                <w:webHidden/>
-                <w:sz w:val="24"/>
-                <w:szCs w:val="24"/>
-              </w:rPr>
-            </w:r>
-            <w:r>
-              <w:rPr>
-                <w:rFonts w:ascii="Times New Roman" w:hAnsi="Times New Roman" w:cs="Times New Roman"/>
-                <w:noProof/>
-                <w:webHidden/>
-                <w:sz w:val="24"/>
-                <w:szCs w:val="24"/>
+                <w:noProof/>
+                <w:webHidden/>
+              </w:rPr>
+              <w:instrText xml:space="preserve"> PAGEREF _Toc74972992 \h </w:instrText>
+            </w:r>
+            <w:r>
+              <w:rPr>
+                <w:noProof/>
+                <w:webHidden/>
+              </w:rPr>
+            </w:r>
+            <w:r>
+              <w:rPr>
+                <w:noProof/>
+                <w:webHidden/>
               </w:rPr>
               <w:fldChar w:fldCharType="separate"/>
             </w:r>
             <w:r>
               <w:rPr>
-                <w:rFonts w:ascii="Times New Roman" w:hAnsi="Times New Roman" w:cs="Times New Roman"/>
-                <w:noProof/>
-                <w:webHidden/>
-                <w:sz w:val="24"/>
-                <w:szCs w:val="24"/>
-              </w:rPr>
-              <w:t>9</w:t>
-            </w:r>
-            <w:r>
-              <w:rPr>
-                <w:rFonts w:ascii="Times New Roman" w:hAnsi="Times New Roman" w:cs="Times New Roman"/>
-                <w:noProof/>
-                <w:webHidden/>
-                <w:sz w:val="24"/>
-                <w:szCs w:val="24"/>
+                <w:noProof/>
+                <w:webHidden/>
+              </w:rPr>
+              <w:t>10</w:t>
+            </w:r>
+            <w:r>
+              <w:rPr>
+                <w:noProof/>
+                <w:webHidden/>
               </w:rPr>
               <w:fldChar w:fldCharType="end"/>
             </w:r>
@@ -3308,7 +2504,7 @@
           <w:szCs w:val="24"/>
         </w:rPr>
       </w:pPr>
-      <w:bookmarkStart w:id="1" w:name="_Toc74964654"/>
+      <w:bookmarkStart w:id="0" w:name="_Toc74972965"/>
       <w:r>
         <w:rPr>
           <w:sz w:val="24"/>
@@ -3317,7 +2513,7 @@
         <w:lastRenderedPageBreak/>
         <w:t>CHAPTER 1: PROPOSAL</w:t>
       </w:r>
-      <w:bookmarkEnd w:id="1"/>
+      <w:bookmarkEnd w:id="0"/>
     </w:p>
     <w:p>
       <w:pPr>
@@ -3345,7 +2541,7 @@
         </w:rPr>
         <w:t xml:space="preserve"> </w:t>
       </w:r>
-      <w:bookmarkStart w:id="2" w:name="_Toc74964655"/>
+      <w:bookmarkStart w:id="1" w:name="_Toc74972966"/>
       <w:r>
         <w:rPr>
           <w:rFonts w:ascii="Times New Roman" w:hAnsi="Times New Roman" w:cs="Times New Roman"/>
@@ -3355,7 +2551,7 @@
         </w:rPr>
         <w:t>Introduction</w:t>
       </w:r>
-      <w:bookmarkEnd w:id="2"/>
+      <w:bookmarkEnd w:id="1"/>
     </w:p>
     <w:p>
       <w:pPr>
@@ -3821,7 +3017,6 @@
           <w:id w:val="2003008574"/>
           <w:citation/>
         </w:sdtPr>
-        <w:sdtEndPr/>
         <w:sdtContent>
           <w:r>
             <w:rPr>
@@ -3915,7 +3110,7 @@
         </w:rPr>
         <w:t xml:space="preserve"> </w:t>
       </w:r>
-      <w:bookmarkStart w:id="3" w:name="_Toc74964656"/>
+      <w:bookmarkStart w:id="2" w:name="_Toc74972967"/>
       <w:r>
         <w:rPr>
           <w:rFonts w:ascii="Times New Roman" w:hAnsi="Times New Roman" w:cs="Times New Roman"/>
@@ -3925,7 +3120,7 @@
         </w:rPr>
         <w:t>Background</w:t>
       </w:r>
-      <w:bookmarkEnd w:id="3"/>
+      <w:bookmarkEnd w:id="2"/>
     </w:p>
     <w:p>
       <w:pPr>
@@ -3941,7 +3136,7 @@
           <w:szCs w:val="24"/>
         </w:rPr>
       </w:pPr>
-      <w:bookmarkStart w:id="4" w:name="_Toc74964657"/>
+      <w:bookmarkStart w:id="3" w:name="_Toc74972968"/>
       <w:r>
         <w:rPr>
           <w:rFonts w:ascii="Times New Roman" w:hAnsi="Times New Roman" w:cs="Times New Roman"/>
@@ -3951,7 +3146,7 @@
         </w:rPr>
         <w:t>Overview</w:t>
       </w:r>
-      <w:bookmarkEnd w:id="4"/>
+      <w:bookmarkEnd w:id="3"/>
     </w:p>
     <w:p>
       <w:pPr>
@@ -4229,7 +3424,6 @@
           <w:id w:val="297726612"/>
           <w:citation/>
         </w:sdtPr>
-        <w:sdtEndPr/>
         <w:sdtContent>
           <w:r>
             <w:rPr>
@@ -4280,7 +3474,25 @@
           <w:sz w:val="24"/>
           <w:szCs w:val="24"/>
         </w:rPr>
-        <w:t xml:space="preserve"> says </w:t>
+        <w:t xml:space="preserve"> </w:t>
+      </w:r>
+      <w:proofErr w:type="gramStart"/>
+      <w:r>
+        <w:rPr>
+          <w:rFonts w:ascii="Times New Roman" w:hAnsi="Times New Roman" w:cs="Times New Roman"/>
+          <w:sz w:val="24"/>
+          <w:szCs w:val="24"/>
+        </w:rPr>
+        <w:t>says</w:t>
+      </w:r>
+      <w:proofErr w:type="gramEnd"/>
+      <w:r>
+        <w:rPr>
+          <w:rFonts w:ascii="Times New Roman" w:hAnsi="Times New Roman" w:cs="Times New Roman"/>
+          <w:sz w:val="24"/>
+          <w:szCs w:val="24"/>
+        </w:rPr>
+        <w:t xml:space="preserve"> </w:t>
       </w:r>
       <w:r>
         <w:rPr>
@@ -4603,7 +3815,6 @@
           <w:id w:val="430329974"/>
           <w:citation/>
         </w:sdtPr>
-        <w:sdtEndPr/>
         <w:sdtContent>
           <w:r>
             <w:rPr>
@@ -4741,7 +3952,6 @@
           <w:id w:val="-1597161048"/>
           <w:citation/>
         </w:sdtPr>
-        <w:sdtEndPr/>
         <w:sdtContent>
           <w:r>
             <w:rPr>
@@ -4794,13 +4004,23 @@
         </w:rPr>
         <w:t xml:space="preserve"> </w:t>
       </w:r>
-      <w:r>
-        <w:rPr>
-          <w:rFonts w:ascii="Times New Roman" w:hAnsi="Times New Roman" w:cs="Times New Roman"/>
-          <w:sz w:val="24"/>
-          <w:szCs w:val="24"/>
-        </w:rPr>
-        <w:t xml:space="preserve">elaborates on some of </w:t>
+      <w:proofErr w:type="gramStart"/>
+      <w:r>
+        <w:rPr>
+          <w:rFonts w:ascii="Times New Roman" w:hAnsi="Times New Roman" w:cs="Times New Roman"/>
+          <w:sz w:val="24"/>
+          <w:szCs w:val="24"/>
+        </w:rPr>
+        <w:t>elaborates</w:t>
+      </w:r>
+      <w:proofErr w:type="gramEnd"/>
+      <w:r>
+        <w:rPr>
+          <w:rFonts w:ascii="Times New Roman" w:hAnsi="Times New Roman" w:cs="Times New Roman"/>
+          <w:sz w:val="24"/>
+          <w:szCs w:val="24"/>
+        </w:rPr>
+        <w:t xml:space="preserve"> on some of </w:t>
       </w:r>
       <w:r>
         <w:rPr>
@@ -4865,7 +4085,7 @@
           <w:szCs w:val="24"/>
         </w:rPr>
       </w:pPr>
-      <w:bookmarkStart w:id="5" w:name="_Toc74964658"/>
+      <w:bookmarkStart w:id="4" w:name="_Toc74972969"/>
       <w:r>
         <w:rPr>
           <w:rFonts w:ascii="Times New Roman" w:hAnsi="Times New Roman" w:cs="Times New Roman"/>
@@ -4875,7 +4095,7 @@
         </w:rPr>
         <w:t>FIM Global Market Share</w:t>
       </w:r>
-      <w:bookmarkEnd w:id="5"/>
+      <w:bookmarkEnd w:id="4"/>
     </w:p>
     <w:p>
       <w:pPr>
@@ -4905,7 +4125,6 @@
           <w:id w:val="-2072952645"/>
           <w:citation/>
         </w:sdtPr>
-        <w:sdtEndPr/>
         <w:sdtContent>
           <w:r>
             <w:rPr>
@@ -4984,7 +4203,6 @@
           <w:id w:val="580178853"/>
           <w:citation/>
         </w:sdtPr>
-        <w:sdtEndPr/>
         <w:sdtContent>
           <w:r>
             <w:rPr>
@@ -5035,7 +4253,25 @@
           <w:sz w:val="24"/>
           <w:szCs w:val="24"/>
         </w:rPr>
-        <w:t xml:space="preserve"> explains how the involvement of bodies such as the PCI-DSS and FISMA </w:t>
+        <w:t xml:space="preserve"> </w:t>
+      </w:r>
+      <w:proofErr w:type="gramStart"/>
+      <w:r>
+        <w:rPr>
+          <w:rFonts w:ascii="Times New Roman" w:hAnsi="Times New Roman" w:cs="Times New Roman"/>
+          <w:sz w:val="24"/>
+          <w:szCs w:val="24"/>
+        </w:rPr>
+        <w:t>explains</w:t>
+      </w:r>
+      <w:proofErr w:type="gramEnd"/>
+      <w:r>
+        <w:rPr>
+          <w:rFonts w:ascii="Times New Roman" w:hAnsi="Times New Roman" w:cs="Times New Roman"/>
+          <w:sz w:val="24"/>
+          <w:szCs w:val="24"/>
+        </w:rPr>
+        <w:t xml:space="preserve"> how the involvement of bodies such as the PCI-DSS and FISMA </w:t>
       </w:r>
       <w:r>
         <w:rPr>
@@ -5183,7 +4419,6 @@
           <w:id w:val="1318536169"/>
           <w:citation/>
         </w:sdtPr>
-        <w:sdtEndPr/>
         <w:sdtContent>
           <w:r>
             <w:rPr>
@@ -5247,7 +4482,7 @@
           <w:szCs w:val="24"/>
         </w:rPr>
       </w:pPr>
-      <w:bookmarkStart w:id="6" w:name="_Toc74964659"/>
+      <w:bookmarkStart w:id="5" w:name="_Toc74972970"/>
       <w:r>
         <w:rPr>
           <w:rFonts w:ascii="Times New Roman" w:hAnsi="Times New Roman" w:cs="Times New Roman"/>
@@ -5275,7 +4510,7 @@
         </w:rPr>
         <w:t xml:space="preserve"> Market: Segmentation Analysis</w:t>
       </w:r>
-      <w:bookmarkEnd w:id="6"/>
+      <w:bookmarkEnd w:id="5"/>
     </w:p>
     <w:p>
       <w:pPr>
@@ -5337,7 +4572,6 @@
           <w:id w:val="434410454"/>
           <w:citation/>
         </w:sdtPr>
-        <w:sdtEndPr/>
         <w:sdtContent>
           <w:r>
             <w:rPr>
@@ -5638,7 +4872,6 @@
           <w:id w:val="-287888554"/>
           <w:citation/>
         </w:sdtPr>
-        <w:sdtEndPr/>
         <w:sdtContent>
           <w:r>
             <w:rPr>
@@ -6127,7 +5360,6 @@
           <w:id w:val="803654844"/>
           <w:citation/>
         </w:sdtPr>
-        <w:sdtEndPr/>
         <w:sdtContent>
           <w:r>
             <w:rPr>
@@ -6230,7 +5462,6 @@
           <w:id w:val="-1455089660"/>
           <w:citation/>
         </w:sdtPr>
-        <w:sdtEndPr/>
         <w:sdtContent>
           <w:r>
             <w:rPr>
@@ -6320,7 +5551,7 @@
         </w:rPr>
         <w:t xml:space="preserve"> </w:t>
       </w:r>
-      <w:bookmarkStart w:id="7" w:name="_Toc74964660"/>
+      <w:bookmarkStart w:id="6" w:name="_Toc74972971"/>
       <w:r>
         <w:rPr>
           <w:rFonts w:ascii="Times New Roman" w:hAnsi="Times New Roman" w:cs="Times New Roman"/>
@@ -6330,7 +5561,7 @@
         </w:rPr>
         <w:t>Problem Statement</w:t>
       </w:r>
-      <w:bookmarkEnd w:id="7"/>
+      <w:bookmarkEnd w:id="6"/>
     </w:p>
     <w:p>
       <w:pPr>
@@ -6557,7 +5788,7 @@
         <w:lastRenderedPageBreak/>
         <w:t xml:space="preserve"> </w:t>
       </w:r>
-      <w:bookmarkStart w:id="8" w:name="_Toc74964661"/>
+      <w:bookmarkStart w:id="7" w:name="_Toc74972972"/>
       <w:r>
         <w:rPr>
           <w:rFonts w:ascii="Times New Roman" w:hAnsi="Times New Roman" w:cs="Times New Roman"/>
@@ -6567,7 +5798,7 @@
         </w:rPr>
         <w:t>Aims</w:t>
       </w:r>
-      <w:bookmarkEnd w:id="8"/>
+      <w:bookmarkEnd w:id="7"/>
     </w:p>
     <w:p>
       <w:pPr>
@@ -6744,7 +5975,7 @@
         </w:rPr>
         <w:t xml:space="preserve"> </w:t>
       </w:r>
-      <w:bookmarkStart w:id="9" w:name="_Toc74964662"/>
+      <w:bookmarkStart w:id="8" w:name="_Toc74972973"/>
       <w:r>
         <w:rPr>
           <w:rFonts w:ascii="Times New Roman" w:hAnsi="Times New Roman" w:cs="Times New Roman"/>
@@ -6754,7 +5985,7 @@
         </w:rPr>
         <w:t>Objectives</w:t>
       </w:r>
-      <w:bookmarkEnd w:id="9"/>
+      <w:bookmarkEnd w:id="8"/>
     </w:p>
     <w:p>
       <w:pPr>
@@ -6930,7 +6161,7 @@
         </w:rPr>
         <w:t xml:space="preserve"> </w:t>
       </w:r>
-      <w:bookmarkStart w:id="10" w:name="_Toc74964663"/>
+      <w:bookmarkStart w:id="9" w:name="_Toc74972974"/>
       <w:r>
         <w:rPr>
           <w:rFonts w:ascii="Times New Roman" w:hAnsi="Times New Roman" w:cs="Times New Roman"/>
@@ -6949,7 +6180,7 @@
         </w:rPr>
         <w:t>he Project</w:t>
       </w:r>
-      <w:bookmarkEnd w:id="10"/>
+      <w:bookmarkEnd w:id="9"/>
     </w:p>
     <w:p>
       <w:pPr>
@@ -7114,7 +6345,7 @@
         </w:rPr>
         <w:t xml:space="preserve"> </w:t>
       </w:r>
-      <w:bookmarkStart w:id="11" w:name="_Toc74964664"/>
+      <w:bookmarkStart w:id="10" w:name="_Toc74972975"/>
       <w:r>
         <w:rPr>
           <w:rFonts w:ascii="Times New Roman" w:hAnsi="Times New Roman" w:cs="Times New Roman"/>
@@ -7124,7 +6355,7 @@
         </w:rPr>
         <w:t>Methodology</w:t>
       </w:r>
-      <w:bookmarkEnd w:id="11"/>
+      <w:bookmarkEnd w:id="10"/>
     </w:p>
     <w:p>
       <w:pPr>
@@ -7200,7 +6431,7 @@
           <w:szCs w:val="24"/>
         </w:rPr>
       </w:pPr>
-      <w:bookmarkStart w:id="12" w:name="_Toc74964665"/>
+      <w:bookmarkStart w:id="11" w:name="_Toc74972976"/>
       <w:r>
         <w:rPr>
           <w:rFonts w:ascii="Times New Roman" w:hAnsi="Times New Roman" w:cs="Times New Roman"/>
@@ -7222,7 +6453,7 @@
         </w:rPr>
         <w:t xml:space="preserve"> of Users</w:t>
       </w:r>
-      <w:bookmarkEnd w:id="12"/>
+      <w:bookmarkEnd w:id="11"/>
     </w:p>
     <w:p>
       <w:pPr>
@@ -7410,7 +6641,7 @@
           <w:szCs w:val="24"/>
         </w:rPr>
       </w:pPr>
-      <w:bookmarkStart w:id="13" w:name="_Toc74964666"/>
+      <w:bookmarkStart w:id="12" w:name="_Toc74972977"/>
       <w:r>
         <w:rPr>
           <w:rFonts w:ascii="Times New Roman" w:hAnsi="Times New Roman" w:cs="Times New Roman"/>
@@ -7451,7 +6682,7 @@
         </w:rPr>
         <w:t>iles to be monitored</w:t>
       </w:r>
-      <w:bookmarkEnd w:id="13"/>
+      <w:bookmarkEnd w:id="12"/>
     </w:p>
     <w:p>
       <w:pPr>
@@ -7583,7 +6814,7 @@
           <w:szCs w:val="24"/>
         </w:rPr>
       </w:pPr>
-      <w:bookmarkStart w:id="14" w:name="_Toc74964667"/>
+      <w:bookmarkStart w:id="13" w:name="_Toc74972978"/>
       <w:r>
         <w:rPr>
           <w:rFonts w:ascii="Times New Roman" w:hAnsi="Times New Roman" w:cs="Times New Roman"/>
@@ -7634,7 +6865,7 @@
         </w:rPr>
         <w:t>iles to be monitored</w:t>
       </w:r>
-      <w:bookmarkEnd w:id="14"/>
+      <w:bookmarkEnd w:id="13"/>
     </w:p>
     <w:p>
       <w:pPr>
@@ -7870,7 +7101,7 @@
           <w:szCs w:val="24"/>
         </w:rPr>
       </w:pPr>
-      <w:bookmarkStart w:id="15" w:name="_Toc74964668"/>
+      <w:bookmarkStart w:id="14" w:name="_Toc74972979"/>
       <w:r>
         <w:rPr>
           <w:rFonts w:ascii="Times New Roman" w:hAnsi="Times New Roman" w:cs="Times New Roman"/>
@@ -7881,7 +7112,7 @@
         </w:rPr>
         <w:t>Monitoring changes</w:t>
       </w:r>
-      <w:bookmarkEnd w:id="15"/>
+      <w:bookmarkEnd w:id="14"/>
     </w:p>
     <w:p>
       <w:pPr>
@@ -7959,7 +7190,7 @@
           <w:szCs w:val="24"/>
         </w:rPr>
       </w:pPr>
-      <w:bookmarkStart w:id="16" w:name="_Toc74964669"/>
+      <w:bookmarkStart w:id="15" w:name="_Toc74972980"/>
       <w:r>
         <w:rPr>
           <w:rStyle w:val="entry-content"/>
@@ -7971,7 +7202,7 @@
         </w:rPr>
         <w:t>Sending an alert</w:t>
       </w:r>
-      <w:bookmarkEnd w:id="16"/>
+      <w:bookmarkEnd w:id="15"/>
     </w:p>
     <w:p>
       <w:pPr>
@@ -8001,6 +7232,7 @@
         </w:rPr>
         <w:t>(</w:t>
       </w:r>
+      <w:proofErr w:type="gramStart"/>
       <w:r>
         <w:rPr>
           <w:rStyle w:val="entry-content"/>
@@ -8011,6 +7243,7 @@
         </w:rPr>
         <w:t>iv</w:t>
       </w:r>
+      <w:proofErr w:type="gramEnd"/>
       <w:r>
         <w:rPr>
           <w:rStyle w:val="entry-content"/>
@@ -8083,7 +7316,29 @@
           <w:sz w:val="24"/>
           <w:szCs w:val="24"/>
         </w:rPr>
-        <w:t>(iv)</w:t>
+        <w:t>(</w:t>
+      </w:r>
+      <w:proofErr w:type="gramStart"/>
+      <w:r>
+        <w:rPr>
+          <w:rStyle w:val="entry-content"/>
+          <w:rFonts w:ascii="Times New Roman" w:hAnsi="Times New Roman" w:cs="Times New Roman"/>
+          <w:i/>
+          <w:sz w:val="24"/>
+          <w:szCs w:val="24"/>
+        </w:rPr>
+        <w:t>iv</w:t>
+      </w:r>
+      <w:proofErr w:type="gramEnd"/>
+      <w:r>
+        <w:rPr>
+          <w:rStyle w:val="entry-content"/>
+          <w:rFonts w:ascii="Times New Roman" w:hAnsi="Times New Roman" w:cs="Times New Roman"/>
+          <w:i/>
+          <w:sz w:val="24"/>
+          <w:szCs w:val="24"/>
+        </w:rPr>
+        <w:t>)</w:t>
       </w:r>
       <w:r>
         <w:rPr>
@@ -8175,7 +7430,7 @@
           <w:szCs w:val="24"/>
         </w:rPr>
       </w:pPr>
-      <w:bookmarkStart w:id="17" w:name="_Toc74964670"/>
+      <w:bookmarkStart w:id="16" w:name="_Toc74972981"/>
       <w:r>
         <w:rPr>
           <w:rStyle w:val="entry-content"/>
@@ -8187,7 +7442,7 @@
         </w:rPr>
         <w:t>Reporting results</w:t>
       </w:r>
-      <w:bookmarkEnd w:id="17"/>
+      <w:bookmarkEnd w:id="16"/>
     </w:p>
     <w:p>
       <w:pPr>
@@ -8269,7 +7524,7 @@
         <w:lastRenderedPageBreak/>
         <w:t xml:space="preserve"> </w:t>
       </w:r>
-      <w:bookmarkStart w:id="18" w:name="_Toc74964671"/>
+      <w:bookmarkStart w:id="17" w:name="_Toc74972982"/>
       <w:r>
         <w:rPr>
           <w:rFonts w:ascii="Times New Roman" w:hAnsi="Times New Roman" w:cs="Times New Roman"/>
@@ -8288,7 +7543,7 @@
         </w:rPr>
         <w:t xml:space="preserve"> of the Project</w:t>
       </w:r>
-      <w:bookmarkEnd w:id="18"/>
+      <w:bookmarkEnd w:id="17"/>
     </w:p>
     <w:p>
       <w:pPr>
@@ -8324,7 +7579,7 @@
           <w:szCs w:val="24"/>
         </w:rPr>
       </w:pPr>
-      <w:bookmarkStart w:id="19" w:name="_Toc74964672"/>
+      <w:bookmarkStart w:id="18" w:name="_Toc74972983"/>
       <w:r>
         <w:rPr>
           <w:rFonts w:ascii="Times New Roman" w:hAnsi="Times New Roman" w:cs="Times New Roman"/>
@@ -8335,7 +7590,7 @@
         </w:rPr>
         <w:t>Host Machine Environments</w:t>
       </w:r>
-      <w:bookmarkEnd w:id="19"/>
+      <w:bookmarkEnd w:id="18"/>
     </w:p>
     <w:p>
       <w:pPr>
@@ -8419,7 +7674,7 @@
           <w:szCs w:val="24"/>
         </w:rPr>
       </w:pPr>
-      <w:bookmarkStart w:id="20" w:name="_Toc74964673"/>
+      <w:bookmarkStart w:id="19" w:name="_Toc74972984"/>
       <w:r>
         <w:rPr>
           <w:rFonts w:ascii="Times New Roman" w:hAnsi="Times New Roman" w:cs="Times New Roman"/>
@@ -8440,7 +7695,7 @@
         </w:rPr>
         <w:t xml:space="preserve"> and file types</w:t>
       </w:r>
-      <w:bookmarkEnd w:id="20"/>
+      <w:bookmarkEnd w:id="19"/>
     </w:p>
     <w:p>
       <w:pPr>
@@ -8577,7 +7832,7 @@
         </w:rPr>
         <w:t xml:space="preserve"> </w:t>
       </w:r>
-      <w:bookmarkStart w:id="21" w:name="_Toc74964674"/>
+      <w:bookmarkStart w:id="20" w:name="_Toc74972985"/>
       <w:r>
         <w:rPr>
           <w:rFonts w:ascii="Times New Roman" w:hAnsi="Times New Roman" w:cs="Times New Roman"/>
@@ -8587,7 +7842,7 @@
         </w:rPr>
         <w:t>Deﬁnition of Key Variables</w:t>
       </w:r>
-      <w:bookmarkEnd w:id="21"/>
+      <w:bookmarkEnd w:id="20"/>
     </w:p>
     <w:p>
       <w:pPr>
@@ -8604,7 +7859,7 @@
           <w:szCs w:val="24"/>
         </w:rPr>
       </w:pPr>
-      <w:bookmarkStart w:id="22" w:name="_Toc74964675"/>
+      <w:bookmarkStart w:id="21" w:name="_Toc74972986"/>
       <w:r>
         <w:rPr>
           <w:rFonts w:ascii="Times New Roman" w:hAnsi="Times New Roman" w:cs="Times New Roman"/>
@@ -8615,7 +7870,7 @@
         </w:rPr>
         <w:t>Files</w:t>
       </w:r>
-      <w:bookmarkEnd w:id="22"/>
+      <w:bookmarkEnd w:id="21"/>
     </w:p>
     <w:p>
       <w:pPr>
@@ -8727,7 +7982,7 @@
           <w:szCs w:val="24"/>
         </w:rPr>
       </w:pPr>
-      <w:bookmarkStart w:id="23" w:name="_Toc74964676"/>
+      <w:bookmarkStart w:id="22" w:name="_Toc74972987"/>
       <w:r>
         <w:rPr>
           <w:rFonts w:ascii="Times New Roman" w:hAnsi="Times New Roman" w:cs="Times New Roman"/>
@@ -8738,7 +7993,7 @@
         </w:rPr>
         <w:t>Environment</w:t>
       </w:r>
-      <w:bookmarkEnd w:id="23"/>
+      <w:bookmarkEnd w:id="22"/>
     </w:p>
     <w:p>
       <w:pPr>
@@ -8838,7 +8093,7 @@
           <w:szCs w:val="24"/>
         </w:rPr>
       </w:pPr>
-      <w:bookmarkStart w:id="24" w:name="_Toc74964677"/>
+      <w:bookmarkStart w:id="23" w:name="_Toc74972988"/>
       <w:r>
         <w:rPr>
           <w:rFonts w:ascii="Times New Roman" w:hAnsi="Times New Roman" w:cs="Times New Roman"/>
@@ -8849,7 +8104,7 @@
         </w:rPr>
         <w:t>FIM</w:t>
       </w:r>
-      <w:bookmarkEnd w:id="24"/>
+      <w:bookmarkEnd w:id="23"/>
     </w:p>
     <w:p>
       <w:pPr>
@@ -8933,7 +8188,7 @@
           <w:szCs w:val="24"/>
         </w:rPr>
       </w:pPr>
-      <w:bookmarkStart w:id="25" w:name="_Toc74964678"/>
+      <w:bookmarkStart w:id="24" w:name="_Toc74972989"/>
       <w:r>
         <w:rPr>
           <w:rFonts w:ascii="Times New Roman" w:hAnsi="Times New Roman" w:cs="Times New Roman"/>
@@ -8945,7 +8200,7 @@
         <w:lastRenderedPageBreak/>
         <w:t>Baseline Value</w:t>
       </w:r>
-      <w:bookmarkEnd w:id="25"/>
+      <w:bookmarkEnd w:id="24"/>
     </w:p>
     <w:p>
       <w:pPr>
@@ -9078,7 +8333,7 @@
           <w:szCs w:val="24"/>
         </w:rPr>
       </w:pPr>
-      <w:bookmarkStart w:id="26" w:name="_Toc74964679"/>
+      <w:bookmarkStart w:id="25" w:name="_Toc74972990"/>
       <w:r>
         <w:rPr>
           <w:rFonts w:ascii="Times New Roman" w:hAnsi="Times New Roman" w:cs="Times New Roman"/>
@@ -9089,7 +8344,7 @@
         </w:rPr>
         <w:t>Compromised File</w:t>
       </w:r>
-      <w:bookmarkEnd w:id="26"/>
+      <w:bookmarkEnd w:id="25"/>
     </w:p>
     <w:p>
       <w:pPr>
@@ -9205,6 +8460,34 @@
         </w:rPr>
         <w:t>alter their contents.</w:t>
       </w:r>
+    </w:p>
+    <w:p>
+      <w:pPr>
+        <w:rPr>
+          <w:rFonts w:ascii="Times New Roman" w:hAnsi="Times New Roman" w:cs="Times New Roman"/>
+          <w:sz w:val="24"/>
+          <w:szCs w:val="24"/>
+        </w:rPr>
+      </w:pPr>
+      <w:r>
+        <w:rPr>
+          <w:rFonts w:ascii="Times New Roman" w:hAnsi="Times New Roman" w:cs="Times New Roman"/>
+          <w:sz w:val="24"/>
+          <w:szCs w:val="24"/>
+        </w:rPr>
+        <w:br w:type="page"/>
+      </w:r>
+    </w:p>
+    <w:p>
+      <w:pPr>
+        <w:spacing w:line="360" w:lineRule="auto"/>
+        <w:jc w:val="both"/>
+        <w:rPr>
+          <w:rFonts w:ascii="Times New Roman" w:hAnsi="Times New Roman" w:cs="Times New Roman"/>
+          <w:sz w:val="24"/>
+          <w:szCs w:val="24"/>
+        </w:rPr>
+      </w:pPr>
     </w:p>
     <w:p>
       <w:pPr>
@@ -9222,7 +8505,7 @@
           <w:szCs w:val="24"/>
         </w:rPr>
       </w:pPr>
-      <w:bookmarkStart w:id="27" w:name="_Toc74964680"/>
+      <w:bookmarkStart w:id="26" w:name="_Toc74972991"/>
       <w:r>
         <w:rPr>
           <w:rFonts w:ascii="Times New Roman" w:hAnsi="Times New Roman" w:cs="Times New Roman"/>
@@ -9232,7 +8515,7 @@
         </w:rPr>
         <w:t>Conclusion</w:t>
       </w:r>
-      <w:bookmarkEnd w:id="27"/>
+      <w:bookmarkEnd w:id="26"/>
     </w:p>
     <w:p>
       <w:pPr>
@@ -9303,16 +8586,25 @@
           <w:szCs w:val="24"/>
         </w:rPr>
       </w:pPr>
-      <w:bookmarkStart w:id="28" w:name="_Toc74964681"/>
+      <w:bookmarkStart w:id="27" w:name="_Toc74972992"/>
       <w:r>
         <w:rPr>
           <w:sz w:val="24"/>
           <w:szCs w:val="24"/>
         </w:rPr>
         <w:lastRenderedPageBreak/>
-        <w:t>REFERENCES</w:t>
-      </w:r>
+        <w:t>REFER</w:t>
+      </w:r>
+      <w:bookmarkStart w:id="28" w:name="_GoBack"/>
       <w:bookmarkEnd w:id="28"/>
+      <w:r>
+        <w:rPr>
+          <w:sz w:val="24"/>
+          <w:szCs w:val="24"/>
+        </w:rPr>
+        <w:t>ENCES</w:t>
+      </w:r>
+      <w:bookmarkEnd w:id="27"/>
     </w:p>
     <w:p>
       <w:pPr>
@@ -13223,7 +12515,7 @@
 </file>
 
 <file path=customXml/itemProps1.xml><?xml version="1.0" encoding="utf-8"?>
-<ds:datastoreItem xmlns:ds="http://schemas.openxmlformats.org/officeDocument/2006/customXml" ds:itemID="{F0712ACA-0475-41FB-9046-77AF76489962}">
+<ds:datastoreItem xmlns:ds="http://schemas.openxmlformats.org/officeDocument/2006/customXml" ds:itemID="{93BEEAD8-5595-4C36-A82E-7B16AE23BC40}">
   <ds:schemaRefs>
     <ds:schemaRef ds:uri="http://schemas.openxmlformats.org/officeDocument/2006/bibliography"/>
   </ds:schemaRefs>

</xml_diff>